<commit_message>
testprotokoll fertig ; Testfälle durchgeführt ; Sachas Fehler ausgebügelt
</commit_message>
<xml_diff>
--- a/Dokumentation_mytrade.docx
+++ b/Dokumentation_mytrade.docx
@@ -14,9 +14,11 @@
       <w:pPr>
         <w:pStyle w:val="Untertitel"/>
       </w:pPr>
+      <w:proofErr w:type="spellStart"/>
       <w:r>
         <w:t>MyTrade</w:t>
       </w:r>
+      <w:proofErr w:type="spellEnd"/>
     </w:p>
     <w:p>
       <w:pPr>
@@ -170,10 +172,16 @@
     </w:p>
     <w:p>
       <w:r>
-        <w:t>Bei der Klasse „Webfilter“ gibt es manchmal einen Fehler. Wir wissen nicht aus welchem Grund er entsteht und haben mit dem Debugger danach gesucht. Die Fehlermeldung half uns nicht weiter. Wir einigten uns mit Ihnen, dass wir dies hier in der Doku so vermerken sollen.</w:t>
+        <w:t xml:space="preserve">Bei der Klasse „Webfilter“ gibt es manchmal einen Fehler. Wir wissen nicht aus welchem Grund er entsteht und </w:t>
       </w:r>
-      <w:bookmarkStart w:id="0" w:name="_GoBack"/>
-      <w:bookmarkEnd w:id="0"/>
+      <w:proofErr w:type="gramStart"/>
+      <w:r>
+        <w:t>haben</w:t>
+      </w:r>
+      <w:proofErr w:type="gramEnd"/>
+      <w:r>
+        <w:t xml:space="preserve"> mit dem Debugger danach gesucht. Die Fehlermeldung half uns nicht weiter. Wir einigten uns mit Ihnen, dass wir dies hier in der Doku so vermerken sollen.</w:t>
+      </w:r>
     </w:p>
     <w:p>
       <w:pPr>
@@ -531,12 +539,14 @@
                 <w:rFonts w:asciiTheme="majorHAnsi" w:hAnsiTheme="majorHAnsi"/>
               </w:rPr>
             </w:pPr>
+            <w:proofErr w:type="spellStart"/>
             <w:r>
               <w:rPr>
                 <w:rFonts w:asciiTheme="majorHAnsi" w:hAnsiTheme="majorHAnsi"/>
               </w:rPr>
               <w:t>Login.xhtml</w:t>
             </w:r>
+            <w:proofErr w:type="spellEnd"/>
           </w:p>
         </w:tc>
         <w:tc>
@@ -619,8 +629,16 @@
                 <w:rFonts w:asciiTheme="majorHAnsi" w:hAnsiTheme="majorHAnsi"/>
               </w:rPr>
               <w:br/>
-              <w:t>.xhtml</w:t>
-            </w:r>
+              <w:t>.</w:t>
+            </w:r>
+            <w:proofErr w:type="spellStart"/>
+            <w:r>
+              <w:rPr>
+                <w:rFonts w:asciiTheme="majorHAnsi" w:hAnsiTheme="majorHAnsi"/>
+              </w:rPr>
+              <w:t>xhtml</w:t>
+            </w:r>
+            <w:proofErr w:type="spellEnd"/>
           </w:p>
         </w:tc>
         <w:tc>
@@ -693,12 +711,14 @@
                 <w:rFonts w:asciiTheme="majorHAnsi" w:hAnsiTheme="majorHAnsi"/>
               </w:rPr>
             </w:pPr>
+            <w:proofErr w:type="spellStart"/>
             <w:r>
               <w:rPr>
                 <w:rFonts w:asciiTheme="majorHAnsi" w:hAnsiTheme="majorHAnsi"/>
               </w:rPr>
               <w:t>Login.xhtml</w:t>
             </w:r>
+            <w:proofErr w:type="spellEnd"/>
           </w:p>
         </w:tc>
         <w:tc>
@@ -760,6 +780,7 @@
                 <w:rFonts w:asciiTheme="majorHAnsi" w:hAnsiTheme="majorHAnsi"/>
               </w:rPr>
             </w:pPr>
+            <w:proofErr w:type="spellStart"/>
             <w:r>
               <w:rPr>
                 <w:rFonts w:asciiTheme="majorHAnsi" w:hAnsiTheme="majorHAnsi"/>
@@ -772,6 +793,7 @@
               </w:rPr>
               <w:t>.xhtml</w:t>
             </w:r>
+            <w:proofErr w:type="spellEnd"/>
           </w:p>
         </w:tc>
         <w:tc>
@@ -855,8 +877,16 @@
                 <w:rFonts w:asciiTheme="majorHAnsi" w:hAnsiTheme="majorHAnsi"/>
               </w:rPr>
               <w:br/>
-              <w:t>.xhtml</w:t>
-            </w:r>
+              <w:t>.</w:t>
+            </w:r>
+            <w:proofErr w:type="spellStart"/>
+            <w:r>
+              <w:rPr>
+                <w:rFonts w:asciiTheme="majorHAnsi" w:hAnsiTheme="majorHAnsi"/>
+              </w:rPr>
+              <w:t>xhtml</w:t>
+            </w:r>
+            <w:proofErr w:type="spellEnd"/>
           </w:p>
         </w:tc>
         <w:tc>
@@ -905,19 +935,29 @@
                 <w:rFonts w:asciiTheme="majorHAnsi" w:hAnsiTheme="majorHAnsi"/>
               </w:rPr>
             </w:pPr>
+            <w:proofErr w:type="spellStart"/>
             <w:r>
               <w:rPr>
                 <w:rFonts w:asciiTheme="majorHAnsi" w:hAnsiTheme="majorHAnsi"/>
               </w:rPr>
               <w:t>aktieErfassen</w:t>
             </w:r>
+            <w:proofErr w:type="spellEnd"/>
             <w:r>
               <w:rPr>
                 <w:rFonts w:asciiTheme="majorHAnsi" w:hAnsiTheme="majorHAnsi"/>
               </w:rPr>
               <w:br/>
-              <w:t>.xhtml</w:t>
-            </w:r>
+              <w:t>.</w:t>
+            </w:r>
+            <w:proofErr w:type="spellStart"/>
+            <w:r>
+              <w:rPr>
+                <w:rFonts w:asciiTheme="majorHAnsi" w:hAnsiTheme="majorHAnsi"/>
+              </w:rPr>
+              <w:t>xhtml</w:t>
+            </w:r>
+            <w:proofErr w:type="spellEnd"/>
           </w:p>
         </w:tc>
         <w:tc>
@@ -990,6 +1030,7 @@
                 <w:rFonts w:asciiTheme="majorHAnsi" w:hAnsiTheme="majorHAnsi"/>
               </w:rPr>
             </w:pPr>
+            <w:proofErr w:type="spellStart"/>
             <w:r>
               <w:rPr>
                 <w:rFonts w:asciiTheme="majorHAnsi" w:hAnsiTheme="majorHAnsi"/>
@@ -1002,6 +1043,7 @@
               </w:rPr>
               <w:t>.xhtml</w:t>
             </w:r>
+            <w:proofErr w:type="spellEnd"/>
           </w:p>
         </w:tc>
         <w:tc>
@@ -1050,12 +1092,14 @@
                 <w:rFonts w:asciiTheme="majorHAnsi" w:hAnsiTheme="majorHAnsi"/>
               </w:rPr>
             </w:pPr>
+            <w:proofErr w:type="spellStart"/>
             <w:r>
               <w:rPr>
                 <w:rFonts w:asciiTheme="majorHAnsi" w:hAnsiTheme="majorHAnsi"/>
               </w:rPr>
               <w:t>benutzerErfassen.xhtml</w:t>
             </w:r>
+            <w:proofErr w:type="spellEnd"/>
           </w:p>
         </w:tc>
         <w:tc>
@@ -1128,12 +1172,14 @@
                 <w:rFonts w:asciiTheme="majorHAnsi" w:hAnsiTheme="majorHAnsi"/>
               </w:rPr>
             </w:pPr>
+            <w:proofErr w:type="spellStart"/>
             <w:r>
               <w:rPr>
                 <w:rFonts w:asciiTheme="majorHAnsi" w:hAnsiTheme="majorHAnsi"/>
               </w:rPr>
               <w:t>Administration.xhtml</w:t>
             </w:r>
+            <w:proofErr w:type="spellEnd"/>
           </w:p>
         </w:tc>
         <w:tc>
@@ -1182,12 +1228,14 @@
                 <w:rFonts w:asciiTheme="majorHAnsi" w:hAnsiTheme="majorHAnsi"/>
               </w:rPr>
             </w:pPr>
+            <w:proofErr w:type="spellStart"/>
             <w:r>
               <w:rPr>
                 <w:rFonts w:asciiTheme="majorHAnsi" w:hAnsiTheme="majorHAnsi"/>
               </w:rPr>
               <w:t>Administration.xhtml</w:t>
             </w:r>
+            <w:proofErr w:type="spellEnd"/>
           </w:p>
         </w:tc>
         <w:tc>
@@ -1260,19 +1308,29 @@
                 <w:rFonts w:asciiTheme="majorHAnsi" w:hAnsiTheme="majorHAnsi"/>
               </w:rPr>
             </w:pPr>
+            <w:proofErr w:type="spellStart"/>
             <w:r>
               <w:rPr>
                 <w:rFonts w:asciiTheme="majorHAnsi" w:hAnsiTheme="majorHAnsi"/>
               </w:rPr>
               <w:t>AktieErfassen</w:t>
             </w:r>
+            <w:proofErr w:type="spellEnd"/>
             <w:r>
               <w:rPr>
                 <w:rFonts w:asciiTheme="majorHAnsi" w:hAnsiTheme="majorHAnsi"/>
               </w:rPr>
               <w:br/>
-              <w:t>.xhtml</w:t>
-            </w:r>
+              <w:t>.</w:t>
+            </w:r>
+            <w:proofErr w:type="spellStart"/>
+            <w:r>
+              <w:rPr>
+                <w:rFonts w:asciiTheme="majorHAnsi" w:hAnsiTheme="majorHAnsi"/>
+              </w:rPr>
+              <w:t>xhtml</w:t>
+            </w:r>
+            <w:proofErr w:type="spellEnd"/>
           </w:p>
         </w:tc>
         <w:tc>
@@ -1289,21 +1347,37 @@
               <w:rPr>
                 <w:rFonts w:asciiTheme="majorHAnsi" w:hAnsiTheme="majorHAnsi"/>
               </w:rPr>
-              <w:t>Name = peta</w:t>
-            </w:r>
-          </w:p>
-          <w:p>
-            <w:pPr>
-              <w:rPr>
-                <w:rFonts w:asciiTheme="majorHAnsi" w:hAnsiTheme="majorHAnsi"/>
-              </w:rPr>
-            </w:pPr>
-            <w:r>
-              <w:rPr>
-                <w:rFonts w:asciiTheme="majorHAnsi" w:hAnsiTheme="majorHAnsi"/>
-              </w:rPr>
-              <w:t>Symbol = peta</w:t>
-            </w:r>
+              <w:t xml:space="preserve">Name = </w:t>
+            </w:r>
+            <w:proofErr w:type="spellStart"/>
+            <w:r>
+              <w:rPr>
+                <w:rFonts w:asciiTheme="majorHAnsi" w:hAnsiTheme="majorHAnsi"/>
+              </w:rPr>
+              <w:t>peta</w:t>
+            </w:r>
+            <w:proofErr w:type="spellEnd"/>
+          </w:p>
+          <w:p>
+            <w:pPr>
+              <w:rPr>
+                <w:rFonts w:asciiTheme="majorHAnsi" w:hAnsiTheme="majorHAnsi"/>
+              </w:rPr>
+            </w:pPr>
+            <w:r>
+              <w:rPr>
+                <w:rFonts w:asciiTheme="majorHAnsi" w:hAnsiTheme="majorHAnsi"/>
+              </w:rPr>
+              <w:t xml:space="preserve">Symbol = </w:t>
+            </w:r>
+            <w:proofErr w:type="spellStart"/>
+            <w:r>
+              <w:rPr>
+                <w:rFonts w:asciiTheme="majorHAnsi" w:hAnsiTheme="majorHAnsi"/>
+              </w:rPr>
+              <w:t>peta</w:t>
+            </w:r>
+            <w:proofErr w:type="spellEnd"/>
           </w:p>
           <w:p>
             <w:pPr>
@@ -1381,19 +1455,29 @@
                 <w:rFonts w:asciiTheme="majorHAnsi" w:hAnsiTheme="majorHAnsi"/>
               </w:rPr>
             </w:pPr>
+            <w:proofErr w:type="spellStart"/>
             <w:r>
               <w:rPr>
                 <w:rFonts w:asciiTheme="majorHAnsi" w:hAnsiTheme="majorHAnsi"/>
               </w:rPr>
               <w:t>NeueAktieVorschau</w:t>
             </w:r>
+            <w:proofErr w:type="spellEnd"/>
             <w:r>
               <w:rPr>
                 <w:rFonts w:asciiTheme="majorHAnsi" w:hAnsiTheme="majorHAnsi"/>
               </w:rPr>
               <w:br/>
-              <w:t>.xhtml</w:t>
-            </w:r>
+              <w:t>.</w:t>
+            </w:r>
+            <w:proofErr w:type="spellStart"/>
+            <w:r>
+              <w:rPr>
+                <w:rFonts w:asciiTheme="majorHAnsi" w:hAnsiTheme="majorHAnsi"/>
+              </w:rPr>
+              <w:t>xhtml</w:t>
+            </w:r>
+            <w:proofErr w:type="spellEnd"/>
           </w:p>
         </w:tc>
         <w:tc>
@@ -1467,12 +1551,14 @@
                 <w:rFonts w:asciiTheme="majorHAnsi" w:hAnsiTheme="majorHAnsi"/>
               </w:rPr>
             </w:pPr>
+            <w:proofErr w:type="spellStart"/>
             <w:r>
               <w:rPr>
                 <w:rFonts w:asciiTheme="majorHAnsi" w:hAnsiTheme="majorHAnsi"/>
               </w:rPr>
               <w:t>AktieErfassen</w:t>
             </w:r>
+            <w:proofErr w:type="spellEnd"/>
           </w:p>
         </w:tc>
         <w:tc>
@@ -1521,12 +1607,14 @@
                 <w:rFonts w:asciiTheme="majorHAnsi" w:hAnsiTheme="majorHAnsi"/>
               </w:rPr>
             </w:pPr>
+            <w:proofErr w:type="spellStart"/>
             <w:r>
               <w:rPr>
                 <w:rFonts w:asciiTheme="majorHAnsi" w:hAnsiTheme="majorHAnsi"/>
               </w:rPr>
               <w:t>Administration.xhtml</w:t>
             </w:r>
+            <w:proofErr w:type="spellEnd"/>
           </w:p>
         </w:tc>
         <w:tc>
@@ -1599,6 +1687,7 @@
                 <w:rFonts w:asciiTheme="majorHAnsi" w:hAnsiTheme="majorHAnsi"/>
               </w:rPr>
             </w:pPr>
+            <w:proofErr w:type="spellStart"/>
             <w:r>
               <w:rPr>
                 <w:rFonts w:asciiTheme="majorHAnsi" w:hAnsiTheme="majorHAnsi"/>
@@ -1611,13 +1700,22 @@
               </w:rPr>
               <w:t>Vorschau</w:t>
             </w:r>
+            <w:proofErr w:type="spellEnd"/>
             <w:r>
               <w:rPr>
                 <w:rFonts w:asciiTheme="majorHAnsi" w:hAnsiTheme="majorHAnsi"/>
               </w:rPr>
               <w:br/>
-              <w:t>.xhtml</w:t>
-            </w:r>
+              <w:t>.</w:t>
+            </w:r>
+            <w:proofErr w:type="spellStart"/>
+            <w:r>
+              <w:rPr>
+                <w:rFonts w:asciiTheme="majorHAnsi" w:hAnsiTheme="majorHAnsi"/>
+              </w:rPr>
+              <w:t>xhtml</w:t>
+            </w:r>
+            <w:proofErr w:type="spellEnd"/>
           </w:p>
         </w:tc>
         <w:tc>
@@ -1677,8 +1775,16 @@
                 <w:rFonts w:asciiTheme="majorHAnsi" w:hAnsiTheme="majorHAnsi"/>
               </w:rPr>
               <w:br/>
-              <w:t>.xhtml</w:t>
-            </w:r>
+              <w:t>.</w:t>
+            </w:r>
+            <w:proofErr w:type="spellStart"/>
+            <w:r>
+              <w:rPr>
+                <w:rFonts w:asciiTheme="majorHAnsi" w:hAnsiTheme="majorHAnsi"/>
+              </w:rPr>
+              <w:t>xhtml</w:t>
+            </w:r>
+            <w:proofErr w:type="spellEnd"/>
           </w:p>
         </w:tc>
         <w:tc>
@@ -1751,6 +1857,7 @@
                 <w:rFonts w:asciiTheme="majorHAnsi" w:hAnsiTheme="majorHAnsi"/>
               </w:rPr>
             </w:pPr>
+            <w:proofErr w:type="spellStart"/>
             <w:r>
               <w:rPr>
                 <w:rFonts w:asciiTheme="majorHAnsi" w:hAnsiTheme="majorHAnsi"/>
@@ -1763,6 +1870,7 @@
               </w:rPr>
               <w:t>.xhtml</w:t>
             </w:r>
+            <w:proofErr w:type="spellEnd"/>
           </w:p>
         </w:tc>
         <w:tc>
@@ -1811,12 +1919,14 @@
                 <w:rFonts w:asciiTheme="majorHAnsi" w:hAnsiTheme="majorHAnsi"/>
               </w:rPr>
             </w:pPr>
+            <w:proofErr w:type="spellStart"/>
             <w:r>
               <w:rPr>
                 <w:rFonts w:asciiTheme="majorHAnsi" w:hAnsiTheme="majorHAnsi"/>
               </w:rPr>
               <w:t>aktieErfassen.xhtml</w:t>
             </w:r>
+            <w:proofErr w:type="spellEnd"/>
           </w:p>
         </w:tc>
         <w:tc>
@@ -1895,12 +2005,14 @@
                 <w:rFonts w:asciiTheme="majorHAnsi" w:hAnsiTheme="majorHAnsi"/>
               </w:rPr>
             </w:pPr>
+            <w:proofErr w:type="spellStart"/>
             <w:r>
               <w:rPr>
                 <w:rFonts w:asciiTheme="majorHAnsi" w:hAnsiTheme="majorHAnsi"/>
               </w:rPr>
               <w:t>benutzerErfassen.xhtml</w:t>
             </w:r>
+            <w:proofErr w:type="spellEnd"/>
           </w:p>
         </w:tc>
         <w:tc>
@@ -1917,7 +2029,21 @@
               <w:rPr>
                 <w:rFonts w:asciiTheme="majorHAnsi" w:hAnsiTheme="majorHAnsi"/>
               </w:rPr>
-              <w:t>In jedem Feld den Wert „peta“ und als Rolle „Administrator“</w:t>
+              <w:t>In jedem Feld den Wert „</w:t>
+            </w:r>
+            <w:proofErr w:type="spellStart"/>
+            <w:r>
+              <w:rPr>
+                <w:rFonts w:asciiTheme="majorHAnsi" w:hAnsiTheme="majorHAnsi"/>
+              </w:rPr>
+              <w:t>peta</w:t>
+            </w:r>
+            <w:proofErr w:type="spellEnd"/>
+            <w:r>
+              <w:rPr>
+                <w:rFonts w:asciiTheme="majorHAnsi" w:hAnsiTheme="majorHAnsi"/>
+              </w:rPr>
+              <w:t>“ und als Rolle „Administrator“</w:t>
             </w:r>
           </w:p>
         </w:tc>
@@ -1949,6 +2075,7 @@
                 <w:rFonts w:asciiTheme="majorHAnsi" w:hAnsiTheme="majorHAnsi"/>
               </w:rPr>
             </w:pPr>
+            <w:proofErr w:type="spellStart"/>
             <w:r>
               <w:rPr>
                 <w:rFonts w:asciiTheme="majorHAnsi" w:hAnsiTheme="majorHAnsi"/>
@@ -1961,6 +2088,7 @@
               </w:rPr>
               <w:t>.xhtml</w:t>
             </w:r>
+            <w:proofErr w:type="spellEnd"/>
           </w:p>
         </w:tc>
         <w:tc>
@@ -2033,6 +2161,7 @@
                 <w:rFonts w:asciiTheme="majorHAnsi" w:hAnsiTheme="majorHAnsi"/>
               </w:rPr>
             </w:pPr>
+            <w:proofErr w:type="spellStart"/>
             <w:r>
               <w:rPr>
                 <w:rFonts w:asciiTheme="majorHAnsi" w:hAnsiTheme="majorHAnsi"/>
@@ -2045,6 +2174,7 @@
               </w:rPr>
               <w:t>.xhtml</w:t>
             </w:r>
+            <w:proofErr w:type="spellEnd"/>
           </w:p>
         </w:tc>
         <w:tc>
@@ -2093,12 +2223,14 @@
                 <w:rFonts w:asciiTheme="majorHAnsi" w:hAnsiTheme="majorHAnsi"/>
               </w:rPr>
             </w:pPr>
+            <w:proofErr w:type="spellStart"/>
             <w:r>
               <w:rPr>
                 <w:rFonts w:asciiTheme="majorHAnsi" w:hAnsiTheme="majorHAnsi"/>
               </w:rPr>
               <w:t>Administration.xhtml</w:t>
             </w:r>
+            <w:proofErr w:type="spellEnd"/>
           </w:p>
         </w:tc>
         <w:tc>
@@ -2171,12 +2303,14 @@
                 <w:rFonts w:asciiTheme="majorHAnsi" w:hAnsiTheme="majorHAnsi"/>
               </w:rPr>
             </w:pPr>
+            <w:proofErr w:type="spellStart"/>
             <w:r>
               <w:rPr>
                 <w:rFonts w:asciiTheme="majorHAnsi" w:hAnsiTheme="majorHAnsi"/>
               </w:rPr>
               <w:t>benutzerErfassenVorschau.xhtml</w:t>
             </w:r>
+            <w:proofErr w:type="spellEnd"/>
           </w:p>
         </w:tc>
         <w:tc>
@@ -2225,12 +2359,14 @@
                 <w:rFonts w:asciiTheme="majorHAnsi" w:hAnsiTheme="majorHAnsi"/>
               </w:rPr>
             </w:pPr>
+            <w:proofErr w:type="spellStart"/>
             <w:r>
               <w:rPr>
                 <w:rFonts w:asciiTheme="majorHAnsi" w:hAnsiTheme="majorHAnsi"/>
               </w:rPr>
               <w:t>Administration.xhtml</w:t>
             </w:r>
+            <w:proofErr w:type="spellEnd"/>
           </w:p>
         </w:tc>
         <w:tc>
@@ -2303,12 +2439,14 @@
                 <w:rFonts w:asciiTheme="majorHAnsi" w:hAnsiTheme="majorHAnsi"/>
               </w:rPr>
             </w:pPr>
+            <w:proofErr w:type="spellStart"/>
             <w:r>
               <w:rPr>
                 <w:rFonts w:asciiTheme="majorHAnsi" w:hAnsiTheme="majorHAnsi"/>
               </w:rPr>
               <w:t>benutzerErfassenVorschau.xhtml</w:t>
             </w:r>
+            <w:proofErr w:type="spellEnd"/>
           </w:p>
         </w:tc>
         <w:tc>
@@ -2357,12 +2495,14 @@
                 <w:rFonts w:asciiTheme="majorHAnsi" w:hAnsiTheme="majorHAnsi"/>
               </w:rPr>
             </w:pPr>
+            <w:proofErr w:type="spellStart"/>
             <w:r>
               <w:rPr>
                 <w:rFonts w:asciiTheme="majorHAnsi" w:hAnsiTheme="majorHAnsi"/>
               </w:rPr>
               <w:t>benutzerErfassen.xhtml</w:t>
             </w:r>
+            <w:proofErr w:type="spellEnd"/>
           </w:p>
         </w:tc>
         <w:tc>
@@ -2435,12 +2575,14 @@
                 <w:rFonts w:asciiTheme="majorHAnsi" w:hAnsiTheme="majorHAnsi"/>
               </w:rPr>
             </w:pPr>
+            <w:proofErr w:type="spellStart"/>
             <w:r>
               <w:rPr>
                 <w:rFonts w:asciiTheme="majorHAnsi" w:hAnsiTheme="majorHAnsi"/>
               </w:rPr>
               <w:t>Portfolio.xhtml</w:t>
             </w:r>
+            <w:proofErr w:type="spellEnd"/>
           </w:p>
         </w:tc>
         <w:tc>
@@ -2457,7 +2599,7 @@
               <w:rPr>
                 <w:rFonts w:asciiTheme="majorHAnsi" w:hAnsiTheme="majorHAnsi"/>
               </w:rPr>
-              <w:t>Keine</w:t>
+              <w:t>Anmelden mit t948 (Login und PW)</w:t>
             </w:r>
           </w:p>
         </w:tc>
@@ -2489,12 +2631,14 @@
                 <w:rFonts w:asciiTheme="majorHAnsi" w:hAnsiTheme="majorHAnsi"/>
               </w:rPr>
             </w:pPr>
+            <w:proofErr w:type="spellStart"/>
             <w:r>
               <w:rPr>
                 <w:rFonts w:asciiTheme="majorHAnsi" w:hAnsiTheme="majorHAnsi"/>
               </w:rPr>
               <w:t>auftragErfassen.xhtml</w:t>
             </w:r>
+            <w:proofErr w:type="spellEnd"/>
           </w:p>
         </w:tc>
         <w:tc>
@@ -2567,12 +2711,14 @@
                 <w:rFonts w:asciiTheme="majorHAnsi" w:hAnsiTheme="majorHAnsi"/>
               </w:rPr>
             </w:pPr>
+            <w:proofErr w:type="spellStart"/>
             <w:r>
               <w:rPr>
                 <w:rFonts w:asciiTheme="majorHAnsi" w:hAnsiTheme="majorHAnsi"/>
               </w:rPr>
               <w:t>auftragErfassen.xhtml</w:t>
             </w:r>
+            <w:proofErr w:type="spellEnd"/>
           </w:p>
         </w:tc>
         <w:tc>
@@ -2602,7 +2748,21 @@
               <w:rPr>
                 <w:rFonts w:asciiTheme="majorHAnsi" w:hAnsiTheme="majorHAnsi"/>
               </w:rPr>
-              <w:t>Stückzahl = max Anzahl</w:t>
+              <w:t xml:space="preserve">Stückzahl = </w:t>
+            </w:r>
+            <w:proofErr w:type="spellStart"/>
+            <w:r>
+              <w:rPr>
+                <w:rFonts w:asciiTheme="majorHAnsi" w:hAnsiTheme="majorHAnsi"/>
+              </w:rPr>
+              <w:t>max</w:t>
+            </w:r>
+            <w:proofErr w:type="spellEnd"/>
+            <w:r>
+              <w:rPr>
+                <w:rFonts w:asciiTheme="majorHAnsi" w:hAnsiTheme="majorHAnsi"/>
+              </w:rPr>
+              <w:t xml:space="preserve"> Anzahl</w:t>
             </w:r>
           </w:p>
         </w:tc>
@@ -2634,12 +2794,14 @@
                 <w:rFonts w:asciiTheme="majorHAnsi" w:hAnsiTheme="majorHAnsi"/>
               </w:rPr>
             </w:pPr>
+            <w:proofErr w:type="spellStart"/>
             <w:r>
               <w:rPr>
                 <w:rFonts w:asciiTheme="majorHAnsi" w:hAnsiTheme="majorHAnsi"/>
               </w:rPr>
               <w:t>offeneAuftrage.xhtml</w:t>
             </w:r>
+            <w:proofErr w:type="spellEnd"/>
           </w:p>
         </w:tc>
         <w:tc>
@@ -2712,12 +2874,21 @@
                 <w:rFonts w:asciiTheme="majorHAnsi" w:hAnsiTheme="majorHAnsi"/>
               </w:rPr>
             </w:pPr>
-            <w:r>
-              <w:rPr>
-                <w:rFonts w:asciiTheme="majorHAnsi" w:hAnsiTheme="majorHAnsi"/>
-              </w:rPr>
-              <w:t>auftragErfassen.xhtml</w:t>
-            </w:r>
+            <w:proofErr w:type="spellStart"/>
+            <w:r>
+              <w:rPr>
+                <w:rFonts w:asciiTheme="majorHAnsi" w:hAnsiTheme="majorHAnsi"/>
+              </w:rPr>
+              <w:t>auftragErfassen.xh</w:t>
+            </w:r>
+            <w:r>
+              <w:rPr>
+                <w:rFonts w:asciiTheme="majorHAnsi" w:hAnsiTheme="majorHAnsi"/>
+              </w:rPr>
+              <w:lastRenderedPageBreak/>
+              <w:t>tml</w:t>
+            </w:r>
+            <w:proofErr w:type="spellEnd"/>
           </w:p>
         </w:tc>
         <w:tc>
@@ -2734,6 +2905,7 @@
               <w:rPr>
                 <w:rFonts w:asciiTheme="majorHAnsi" w:hAnsiTheme="majorHAnsi"/>
               </w:rPr>
+              <w:lastRenderedPageBreak/>
               <w:t>Keine</w:t>
             </w:r>
           </w:p>
@@ -2752,7 +2924,14 @@
               <w:rPr>
                 <w:rFonts w:asciiTheme="majorHAnsi" w:hAnsiTheme="majorHAnsi"/>
               </w:rPr>
-              <w:t>Abbrechen</w:t>
+              <w:t>Abbreche</w:t>
+            </w:r>
+            <w:r>
+              <w:rPr>
+                <w:rFonts w:asciiTheme="majorHAnsi" w:hAnsiTheme="majorHAnsi"/>
+              </w:rPr>
+              <w:lastRenderedPageBreak/>
+              <w:t>n</w:t>
             </w:r>
           </w:p>
         </w:tc>
@@ -2766,12 +2945,22 @@
                 <w:rFonts w:asciiTheme="majorHAnsi" w:hAnsiTheme="majorHAnsi"/>
               </w:rPr>
             </w:pPr>
-            <w:r>
-              <w:rPr>
-                <w:rFonts w:asciiTheme="majorHAnsi" w:hAnsiTheme="majorHAnsi"/>
-              </w:rPr>
-              <w:t>Portfolio.xhtml</w:t>
-            </w:r>
+            <w:proofErr w:type="spellStart"/>
+            <w:r>
+              <w:rPr>
+                <w:rFonts w:asciiTheme="majorHAnsi" w:hAnsiTheme="majorHAnsi"/>
+              </w:rPr>
+              <w:lastRenderedPageBreak/>
+              <w:t>Portfolio.xht</w:t>
+            </w:r>
+            <w:r>
+              <w:rPr>
+                <w:rFonts w:asciiTheme="majorHAnsi" w:hAnsiTheme="majorHAnsi"/>
+              </w:rPr>
+              <w:lastRenderedPageBreak/>
+              <w:t>ml</w:t>
+            </w:r>
+            <w:proofErr w:type="spellEnd"/>
           </w:p>
         </w:tc>
         <w:tc>
@@ -2788,6 +2977,7 @@
               <w:rPr>
                 <w:rFonts w:asciiTheme="majorHAnsi" w:hAnsiTheme="majorHAnsi"/>
               </w:rPr>
+              <w:lastRenderedPageBreak/>
               <w:t>Keine</w:t>
             </w:r>
           </w:p>
@@ -2806,169 +2996,14 @@
               <w:rPr>
                 <w:rFonts w:asciiTheme="majorHAnsi" w:hAnsiTheme="majorHAnsi"/>
               </w:rPr>
-              <w:t xml:space="preserve">Hängt mit Testfall </w:t>
+              <w:t xml:space="preserve">Hängt mit </w:t>
             </w:r>
             <w:r>
               <w:rPr>
                 <w:rFonts w:asciiTheme="majorHAnsi" w:hAnsiTheme="majorHAnsi"/>
               </w:rPr>
               <w:lastRenderedPageBreak/>
-              <w:t>Nummer 14 zusammen / Die Werte können bearbeitet werden</w:t>
-            </w:r>
-          </w:p>
-        </w:tc>
-      </w:tr>
-    </w:tbl>
-    <w:p>
-      <w:r>
-        <w:lastRenderedPageBreak/>
-        <w:br w:type="page"/>
-      </w:r>
-    </w:p>
-    <w:tbl>
-      <w:tblPr>
-        <w:tblStyle w:val="Tabellenraster"/>
-        <w:tblW w:w="10174" w:type="dxa"/>
-        <w:tblLayout w:type="fixed"/>
-        <w:tblLook w:val="04A0" w:firstRow="1" w:lastRow="0" w:firstColumn="1" w:lastColumn="0" w:noHBand="0" w:noVBand="1"/>
-      </w:tblPr>
-      <w:tblGrid>
-        <w:gridCol w:w="534"/>
-        <w:gridCol w:w="1984"/>
-        <w:gridCol w:w="1559"/>
-        <w:gridCol w:w="1134"/>
-        <w:gridCol w:w="1559"/>
-        <w:gridCol w:w="1702"/>
-        <w:gridCol w:w="1702"/>
-      </w:tblGrid>
-      <w:tr>
-        <w:trPr>
-          <w:trHeight w:val="436"/>
-        </w:trPr>
-        <w:tc>
-          <w:tcPr>
-            <w:tcW w:w="534" w:type="dxa"/>
-          </w:tcPr>
-          <w:p>
-            <w:pPr>
-              <w:rPr>
-                <w:rFonts w:asciiTheme="majorHAnsi" w:hAnsiTheme="majorHAnsi"/>
-              </w:rPr>
-            </w:pPr>
-            <w:r>
-              <w:rPr>
-                <w:rFonts w:asciiTheme="majorHAnsi" w:hAnsiTheme="majorHAnsi"/>
-              </w:rPr>
-              <w:lastRenderedPageBreak/>
-              <w:t>17</w:t>
-            </w:r>
-          </w:p>
-        </w:tc>
-        <w:tc>
-          <w:tcPr>
-            <w:tcW w:w="1984" w:type="dxa"/>
-          </w:tcPr>
-          <w:p>
-            <w:pPr>
-              <w:rPr>
-                <w:rFonts w:asciiTheme="majorHAnsi" w:hAnsiTheme="majorHAnsi"/>
-              </w:rPr>
-            </w:pPr>
-            <w:r>
-              <w:rPr>
-                <w:rFonts w:asciiTheme="majorHAnsi" w:hAnsiTheme="majorHAnsi"/>
-              </w:rPr>
-              <w:t>offeneAuftrage.xhtml</w:t>
-            </w:r>
-          </w:p>
-        </w:tc>
-        <w:tc>
-          <w:tcPr>
-            <w:tcW w:w="1559" w:type="dxa"/>
-          </w:tcPr>
-          <w:p>
-            <w:pPr>
-              <w:rPr>
-                <w:rFonts w:asciiTheme="majorHAnsi" w:hAnsiTheme="majorHAnsi"/>
-              </w:rPr>
-            </w:pPr>
-            <w:r>
-              <w:rPr>
-                <w:rFonts w:asciiTheme="majorHAnsi" w:hAnsiTheme="majorHAnsi"/>
-              </w:rPr>
-              <w:t>Keine</w:t>
-            </w:r>
-          </w:p>
-        </w:tc>
-        <w:tc>
-          <w:tcPr>
-            <w:tcW w:w="1134" w:type="dxa"/>
-          </w:tcPr>
-          <w:p>
-            <w:pPr>
-              <w:rPr>
-                <w:rFonts w:asciiTheme="majorHAnsi" w:hAnsiTheme="majorHAnsi"/>
-              </w:rPr>
-            </w:pPr>
-            <w:r>
-              <w:rPr>
-                <w:rFonts w:asciiTheme="majorHAnsi" w:hAnsiTheme="majorHAnsi"/>
-              </w:rPr>
-              <w:t>Stornieren</w:t>
-            </w:r>
-          </w:p>
-        </w:tc>
-        <w:tc>
-          <w:tcPr>
-            <w:tcW w:w="1559" w:type="dxa"/>
-          </w:tcPr>
-          <w:p>
-            <w:pPr>
-              <w:rPr>
-                <w:rFonts w:asciiTheme="majorHAnsi" w:hAnsiTheme="majorHAnsi"/>
-              </w:rPr>
-            </w:pPr>
-            <w:r>
-              <w:rPr>
-                <w:rFonts w:asciiTheme="majorHAnsi" w:hAnsiTheme="majorHAnsi"/>
-              </w:rPr>
-              <w:t>offeneAuftrage.xhtml</w:t>
-            </w:r>
-          </w:p>
-        </w:tc>
-        <w:tc>
-          <w:tcPr>
-            <w:tcW w:w="1702" w:type="dxa"/>
-          </w:tcPr>
-          <w:p>
-            <w:pPr>
-              <w:rPr>
-                <w:rFonts w:asciiTheme="majorHAnsi" w:hAnsiTheme="majorHAnsi"/>
-              </w:rPr>
-            </w:pPr>
-            <w:r>
-              <w:rPr>
-                <w:rFonts w:asciiTheme="majorHAnsi" w:hAnsiTheme="majorHAnsi"/>
-              </w:rPr>
-              <w:t>Der Auftrag wurde erfolgreich storniert:</w:t>
-            </w:r>
-          </w:p>
-        </w:tc>
-        <w:tc>
-          <w:tcPr>
-            <w:tcW w:w="1702" w:type="dxa"/>
-          </w:tcPr>
-          <w:p>
-            <w:pPr>
-              <w:rPr>
-                <w:rFonts w:asciiTheme="majorHAnsi" w:hAnsiTheme="majorHAnsi"/>
-              </w:rPr>
-            </w:pPr>
-            <w:r>
-              <w:rPr>
-                <w:rFonts w:asciiTheme="majorHAnsi" w:hAnsiTheme="majorHAnsi"/>
-              </w:rPr>
-              <w:t>Keine</w:t>
+              <w:t>Testfall Nummer 14 zusammen / Die Werte können bearbeitet werden</w:t>
             </w:r>
           </w:p>
         </w:tc>
@@ -2991,6 +3026,143 @@
               <w:rPr>
                 <w:rFonts w:asciiTheme="majorHAnsi" w:hAnsiTheme="majorHAnsi"/>
               </w:rPr>
+              <w:lastRenderedPageBreak/>
+              <w:t>17</w:t>
+            </w:r>
+          </w:p>
+        </w:tc>
+        <w:tc>
+          <w:tcPr>
+            <w:tcW w:w="1984" w:type="dxa"/>
+            <w:gridSpan w:val="2"/>
+          </w:tcPr>
+          <w:p>
+            <w:pPr>
+              <w:rPr>
+                <w:rFonts w:asciiTheme="majorHAnsi" w:hAnsiTheme="majorHAnsi"/>
+              </w:rPr>
+            </w:pPr>
+            <w:proofErr w:type="spellStart"/>
+            <w:r>
+              <w:rPr>
+                <w:rFonts w:asciiTheme="majorHAnsi" w:hAnsiTheme="majorHAnsi"/>
+              </w:rPr>
+              <w:t>offeneAuftrage.xhtml</w:t>
+            </w:r>
+            <w:proofErr w:type="spellEnd"/>
+          </w:p>
+        </w:tc>
+        <w:tc>
+          <w:tcPr>
+            <w:tcW w:w="1559" w:type="dxa"/>
+          </w:tcPr>
+          <w:p>
+            <w:pPr>
+              <w:rPr>
+                <w:rFonts w:asciiTheme="majorHAnsi" w:hAnsiTheme="majorHAnsi"/>
+              </w:rPr>
+            </w:pPr>
+            <w:r>
+              <w:rPr>
+                <w:rFonts w:asciiTheme="majorHAnsi" w:hAnsiTheme="majorHAnsi"/>
+              </w:rPr>
+              <w:t>Keine</w:t>
+            </w:r>
+          </w:p>
+        </w:tc>
+        <w:tc>
+          <w:tcPr>
+            <w:tcW w:w="1134" w:type="dxa"/>
+          </w:tcPr>
+          <w:p>
+            <w:pPr>
+              <w:rPr>
+                <w:rFonts w:asciiTheme="majorHAnsi" w:hAnsiTheme="majorHAnsi"/>
+              </w:rPr>
+            </w:pPr>
+            <w:r>
+              <w:rPr>
+                <w:rFonts w:asciiTheme="majorHAnsi" w:hAnsiTheme="majorHAnsi"/>
+              </w:rPr>
+              <w:t>Stornieren</w:t>
+            </w:r>
+          </w:p>
+        </w:tc>
+        <w:tc>
+          <w:tcPr>
+            <w:tcW w:w="1559" w:type="dxa"/>
+          </w:tcPr>
+          <w:p>
+            <w:pPr>
+              <w:rPr>
+                <w:rFonts w:asciiTheme="majorHAnsi" w:hAnsiTheme="majorHAnsi"/>
+              </w:rPr>
+            </w:pPr>
+            <w:proofErr w:type="spellStart"/>
+            <w:r>
+              <w:rPr>
+                <w:rFonts w:asciiTheme="majorHAnsi" w:hAnsiTheme="majorHAnsi"/>
+              </w:rPr>
+              <w:t>offeneAuftrage.xhtml</w:t>
+            </w:r>
+            <w:proofErr w:type="spellEnd"/>
+          </w:p>
+        </w:tc>
+        <w:tc>
+          <w:tcPr>
+            <w:tcW w:w="1702" w:type="dxa"/>
+          </w:tcPr>
+          <w:p>
+            <w:pPr>
+              <w:rPr>
+                <w:rFonts w:asciiTheme="majorHAnsi" w:hAnsiTheme="majorHAnsi"/>
+              </w:rPr>
+            </w:pPr>
+            <w:r>
+              <w:rPr>
+                <w:rFonts w:asciiTheme="majorHAnsi" w:hAnsiTheme="majorHAnsi"/>
+              </w:rPr>
+              <w:t>Der Auftrag wurde erfolgreich storniert:</w:t>
+            </w:r>
+          </w:p>
+        </w:tc>
+        <w:tc>
+          <w:tcPr>
+            <w:tcW w:w="1702" w:type="dxa"/>
+          </w:tcPr>
+          <w:p>
+            <w:pPr>
+              <w:rPr>
+                <w:rFonts w:asciiTheme="majorHAnsi" w:hAnsiTheme="majorHAnsi"/>
+              </w:rPr>
+            </w:pPr>
+            <w:r>
+              <w:rPr>
+                <w:rFonts w:asciiTheme="majorHAnsi" w:hAnsiTheme="majorHAnsi"/>
+              </w:rPr>
+              <w:t>Keine</w:t>
+            </w:r>
+          </w:p>
+        </w:tc>
+      </w:tr>
+      <w:tr>
+        <w:trPr>
+          <w:trHeight w:val="436"/>
+        </w:trPr>
+        <w:tc>
+          <w:tcPr>
+            <w:tcW w:w="534" w:type="dxa"/>
+          </w:tcPr>
+          <w:p>
+            <w:pPr>
+              <w:rPr>
+                <w:rFonts w:asciiTheme="majorHAnsi" w:hAnsiTheme="majorHAnsi"/>
+              </w:rPr>
+            </w:pPr>
+            <w:r>
+              <w:rPr>
+                <w:rFonts w:asciiTheme="majorHAnsi" w:hAnsiTheme="majorHAnsi"/>
+              </w:rPr>
               <w:t>18</w:t>
             </w:r>
           </w:p>
@@ -2998,19 +3170,308 @@
         <w:tc>
           <w:tcPr>
             <w:tcW w:w="1984" w:type="dxa"/>
-          </w:tcPr>
-          <w:p>
-            <w:pPr>
-              <w:rPr>
-                <w:rFonts w:asciiTheme="majorHAnsi" w:hAnsiTheme="majorHAnsi"/>
-              </w:rPr>
-            </w:pPr>
+            <w:gridSpan w:val="2"/>
+          </w:tcPr>
+          <w:p>
+            <w:pPr>
+              <w:rPr>
+                <w:rFonts w:asciiTheme="majorHAnsi" w:hAnsiTheme="majorHAnsi"/>
+              </w:rPr>
+            </w:pPr>
+            <w:proofErr w:type="spellStart"/>
+            <w:r>
+              <w:rPr>
+                <w:rFonts w:asciiTheme="majorHAnsi" w:hAnsiTheme="majorHAnsi"/>
+              </w:rPr>
+              <w:t>auftragErfassen.xhtml</w:t>
+            </w:r>
+            <w:proofErr w:type="spellEnd"/>
+          </w:p>
+        </w:tc>
+        <w:tc>
+          <w:tcPr>
+            <w:tcW w:w="1559" w:type="dxa"/>
+          </w:tcPr>
+          <w:p>
+            <w:pPr>
+              <w:rPr>
+                <w:rFonts w:asciiTheme="majorHAnsi" w:hAnsiTheme="majorHAnsi"/>
+              </w:rPr>
+            </w:pPr>
+            <w:r>
+              <w:rPr>
+                <w:rFonts w:asciiTheme="majorHAnsi" w:hAnsiTheme="majorHAnsi"/>
+              </w:rPr>
+              <w:t>Werte: Google Inc.</w:t>
+            </w:r>
+            <w:r>
+              <w:rPr>
+                <w:rFonts w:asciiTheme="majorHAnsi" w:hAnsiTheme="majorHAnsi"/>
+              </w:rPr>
+              <w:br/>
+              <w:t>CHF 600.-</w:t>
+            </w:r>
+            <w:r>
+              <w:rPr>
+                <w:rFonts w:asciiTheme="majorHAnsi" w:hAnsiTheme="majorHAnsi"/>
+              </w:rPr>
+              <w:br/>
+              <w:t>3</w:t>
+            </w:r>
+          </w:p>
+        </w:tc>
+        <w:tc>
+          <w:tcPr>
+            <w:tcW w:w="1134" w:type="dxa"/>
+          </w:tcPr>
+          <w:p>
+            <w:pPr>
+              <w:rPr>
+                <w:rFonts w:asciiTheme="majorHAnsi" w:hAnsiTheme="majorHAnsi"/>
+              </w:rPr>
+            </w:pPr>
+            <w:r>
+              <w:rPr>
+                <w:rFonts w:asciiTheme="majorHAnsi" w:hAnsiTheme="majorHAnsi"/>
+              </w:rPr>
+              <w:t>OK</w:t>
+            </w:r>
+          </w:p>
+        </w:tc>
+        <w:tc>
+          <w:tcPr>
+            <w:tcW w:w="1559" w:type="dxa"/>
+          </w:tcPr>
+          <w:p>
+            <w:pPr>
+              <w:rPr>
+                <w:rFonts w:asciiTheme="majorHAnsi" w:hAnsiTheme="majorHAnsi"/>
+              </w:rPr>
+            </w:pPr>
+            <w:proofErr w:type="spellStart"/>
+            <w:r>
+              <w:rPr>
+                <w:rFonts w:asciiTheme="majorHAnsi" w:hAnsiTheme="majorHAnsi"/>
+              </w:rPr>
+              <w:t>portfolio.xhtml</w:t>
+            </w:r>
+            <w:proofErr w:type="spellEnd"/>
+          </w:p>
+        </w:tc>
+        <w:tc>
+          <w:tcPr>
+            <w:tcW w:w="1702" w:type="dxa"/>
+          </w:tcPr>
+          <w:p>
+            <w:pPr>
+              <w:rPr>
+                <w:rFonts w:asciiTheme="majorHAnsi" w:hAnsiTheme="majorHAnsi"/>
+              </w:rPr>
+            </w:pPr>
+            <w:r>
+              <w:rPr>
+                <w:rFonts w:asciiTheme="majorHAnsi" w:hAnsiTheme="majorHAnsi"/>
+              </w:rPr>
+              <w:t>Der Auftrag wurde erfolgreich erfasst:</w:t>
+            </w:r>
+          </w:p>
+        </w:tc>
+        <w:tc>
+          <w:tcPr>
+            <w:tcW w:w="1702" w:type="dxa"/>
+          </w:tcPr>
+          <w:p>
+            <w:pPr>
+              <w:rPr>
+                <w:rFonts w:asciiTheme="majorHAnsi" w:hAnsiTheme="majorHAnsi"/>
+              </w:rPr>
+            </w:pPr>
+            <w:r>
+              <w:rPr>
+                <w:rFonts w:asciiTheme="majorHAnsi" w:hAnsiTheme="majorHAnsi"/>
+              </w:rPr>
+              <w:t>Kontostand beachten</w:t>
+            </w:r>
+          </w:p>
+        </w:tc>
+      </w:tr>
+      <w:tr>
+        <w:trPr>
+          <w:trHeight w:val="436"/>
+        </w:trPr>
+        <w:tc>
+          <w:tcPr>
+            <w:tcW w:w="534" w:type="dxa"/>
+          </w:tcPr>
+          <w:p>
+            <w:pPr>
+              <w:rPr>
+                <w:rFonts w:asciiTheme="majorHAnsi" w:hAnsiTheme="majorHAnsi"/>
+              </w:rPr>
+            </w:pPr>
+            <w:r>
+              <w:rPr>
+                <w:rFonts w:asciiTheme="majorHAnsi" w:hAnsiTheme="majorHAnsi"/>
+              </w:rPr>
+              <w:t>19</w:t>
+            </w:r>
+          </w:p>
+        </w:tc>
+        <w:tc>
+          <w:tcPr>
+            <w:tcW w:w="1984" w:type="dxa"/>
+            <w:gridSpan w:val="2"/>
+          </w:tcPr>
+          <w:p>
+            <w:pPr>
+              <w:rPr>
+                <w:rFonts w:asciiTheme="majorHAnsi" w:hAnsiTheme="majorHAnsi"/>
+              </w:rPr>
+            </w:pPr>
+            <w:proofErr w:type="spellStart"/>
+            <w:r>
+              <w:rPr>
+                <w:rFonts w:asciiTheme="majorHAnsi" w:hAnsiTheme="majorHAnsi"/>
+              </w:rPr>
+              <w:t>auftragErfassen.xhtml</w:t>
+            </w:r>
+            <w:proofErr w:type="spellEnd"/>
+          </w:p>
+        </w:tc>
+        <w:tc>
+          <w:tcPr>
+            <w:tcW w:w="1559" w:type="dxa"/>
+          </w:tcPr>
+          <w:p>
+            <w:pPr>
+              <w:rPr>
+                <w:rFonts w:asciiTheme="majorHAnsi" w:hAnsiTheme="majorHAnsi"/>
+              </w:rPr>
+            </w:pPr>
+            <w:r>
+              <w:rPr>
+                <w:rFonts w:asciiTheme="majorHAnsi" w:hAnsiTheme="majorHAnsi"/>
+              </w:rPr>
+              <w:t>Keine</w:t>
+            </w:r>
+          </w:p>
+        </w:tc>
+        <w:tc>
+          <w:tcPr>
+            <w:tcW w:w="1134" w:type="dxa"/>
+          </w:tcPr>
+          <w:p>
+            <w:pPr>
+              <w:rPr>
+                <w:rFonts w:asciiTheme="majorHAnsi" w:hAnsiTheme="majorHAnsi"/>
+              </w:rPr>
+            </w:pPr>
+            <w:r>
+              <w:rPr>
+                <w:rFonts w:asciiTheme="majorHAnsi" w:hAnsiTheme="majorHAnsi"/>
+              </w:rPr>
+              <w:t>Abbrechen</w:t>
+            </w:r>
+          </w:p>
+        </w:tc>
+        <w:tc>
+          <w:tcPr>
+            <w:tcW w:w="1559" w:type="dxa"/>
+          </w:tcPr>
+          <w:p>
+            <w:pPr>
+              <w:rPr>
+                <w:rFonts w:asciiTheme="majorHAnsi" w:hAnsiTheme="majorHAnsi"/>
+              </w:rPr>
+            </w:pPr>
+            <w:proofErr w:type="spellStart"/>
+            <w:r>
+              <w:rPr>
+                <w:rFonts w:asciiTheme="majorHAnsi" w:hAnsiTheme="majorHAnsi"/>
+              </w:rPr>
+              <w:t>portfolio.xhtml</w:t>
+            </w:r>
+            <w:proofErr w:type="spellEnd"/>
+          </w:p>
+        </w:tc>
+        <w:tc>
+          <w:tcPr>
+            <w:tcW w:w="1702" w:type="dxa"/>
+          </w:tcPr>
+          <w:p>
+            <w:pPr>
+              <w:rPr>
+                <w:rFonts w:asciiTheme="majorHAnsi" w:hAnsiTheme="majorHAnsi"/>
+              </w:rPr>
+            </w:pPr>
+            <w:r>
+              <w:rPr>
+                <w:rFonts w:asciiTheme="majorHAnsi" w:hAnsiTheme="majorHAnsi"/>
+              </w:rPr>
+              <w:t>Keine</w:t>
+            </w:r>
+          </w:p>
+        </w:tc>
+        <w:tc>
+          <w:tcPr>
+            <w:tcW w:w="1702" w:type="dxa"/>
+          </w:tcPr>
+          <w:p>
+            <w:pPr>
+              <w:rPr>
+                <w:rFonts w:asciiTheme="majorHAnsi" w:hAnsiTheme="majorHAnsi"/>
+              </w:rPr>
+            </w:pPr>
+            <w:r>
+              <w:rPr>
+                <w:rFonts w:asciiTheme="majorHAnsi" w:hAnsiTheme="majorHAnsi"/>
+              </w:rPr>
+              <w:t>Keine</w:t>
+            </w:r>
+          </w:p>
+        </w:tc>
+      </w:tr>
+      <w:tr>
+        <w:trPr>
+          <w:trHeight w:val="436"/>
+        </w:trPr>
+        <w:tc>
+          <w:tcPr>
+            <w:tcW w:w="534" w:type="dxa"/>
+          </w:tcPr>
+          <w:p>
+            <w:pPr>
+              <w:rPr>
+                <w:rFonts w:asciiTheme="majorHAnsi" w:hAnsiTheme="majorHAnsi"/>
+              </w:rPr>
+            </w:pPr>
+            <w:r>
+              <w:rPr>
+                <w:rFonts w:asciiTheme="majorHAnsi" w:hAnsiTheme="majorHAnsi"/>
+              </w:rPr>
+              <w:t>20</w:t>
+            </w:r>
+          </w:p>
+        </w:tc>
+        <w:tc>
+          <w:tcPr>
+            <w:tcW w:w="1984" w:type="dxa"/>
+            <w:gridSpan w:val="2"/>
+          </w:tcPr>
+          <w:p>
+            <w:pPr>
+              <w:rPr>
+                <w:rFonts w:asciiTheme="majorHAnsi" w:hAnsiTheme="majorHAnsi"/>
+              </w:rPr>
+            </w:pPr>
+            <w:proofErr w:type="spellStart"/>
             <w:r>
               <w:rPr>
                 <w:rFonts w:asciiTheme="majorHAnsi" w:hAnsiTheme="majorHAnsi"/>
               </w:rPr>
               <w:t>Administrator.xhtml</w:t>
             </w:r>
+            <w:proofErr w:type="spellEnd"/>
           </w:p>
         </w:tc>
         <w:tc>
@@ -3041,12 +3502,14 @@
                 <w:rFonts w:asciiTheme="majorHAnsi" w:hAnsiTheme="majorHAnsi"/>
               </w:rPr>
             </w:pPr>
+            <w:proofErr w:type="spellStart"/>
             <w:r>
               <w:rPr>
                 <w:rFonts w:asciiTheme="majorHAnsi" w:hAnsiTheme="majorHAnsi"/>
               </w:rPr>
               <w:t>Logout</w:t>
             </w:r>
+            <w:proofErr w:type="spellEnd"/>
           </w:p>
         </w:tc>
         <w:tc>
@@ -3059,12 +3522,14 @@
                 <w:rFonts w:asciiTheme="majorHAnsi" w:hAnsiTheme="majorHAnsi"/>
               </w:rPr>
             </w:pPr>
+            <w:proofErr w:type="spellStart"/>
             <w:r>
               <w:rPr>
                 <w:rFonts w:asciiTheme="majorHAnsi" w:hAnsiTheme="majorHAnsi"/>
               </w:rPr>
               <w:t>Login.xhtml</w:t>
             </w:r>
+            <w:proofErr w:type="spellEnd"/>
           </w:p>
         </w:tc>
         <w:tc>
@@ -3175,12 +3640,14 @@
             <w:shd w:val="clear" w:color="auto" w:fill="B8CCE4" w:themeFill="accent1" w:themeFillTint="66"/>
           </w:tcPr>
           <w:p>
+            <w:proofErr w:type="spellStart"/>
             <w:r>
               <w:rPr>
                 <w:rFonts w:asciiTheme="majorHAnsi" w:hAnsiTheme="majorHAnsi"/>
               </w:rPr>
               <w:t>Nr</w:t>
             </w:r>
+            <w:proofErr w:type="spellEnd"/>
           </w:p>
         </w:tc>
         <w:tc>
@@ -3246,9 +3713,11 @@
             <w:gridSpan w:val="2"/>
           </w:tcPr>
           <w:p>
+            <w:proofErr w:type="spellStart"/>
             <w:r>
               <w:t>portfolio.xhtml</w:t>
             </w:r>
+            <w:proofErr w:type="spellEnd"/>
             <w:r>
               <w:br/>
               <w:t>Eingeloggt als Händler</w:t>
@@ -3260,12 +3729,14 @@
             <w:tcW w:w="2694" w:type="dxa"/>
           </w:tcPr>
           <w:p>
+            <w:proofErr w:type="spellStart"/>
             <w:r>
               <w:t>p</w:t>
             </w:r>
             <w:r>
               <w:t>ortfolio.xhtml</w:t>
             </w:r>
+            <w:proofErr w:type="spellEnd"/>
             <w:r>
               <w:br/>
               <w:t>Eingeloggt als Händler</w:t>
@@ -3310,9 +3781,11 @@
             <w:gridSpan w:val="2"/>
           </w:tcPr>
           <w:p>
+            <w:proofErr w:type="spellStart"/>
             <w:r>
               <w:t>administration.xhtml</w:t>
             </w:r>
+            <w:proofErr w:type="spellEnd"/>
             <w:r>
               <w:br/>
               <w:t xml:space="preserve">Eingeloggt als </w:t>
@@ -3327,9 +3800,11 @@
             <w:tcW w:w="2694" w:type="dxa"/>
           </w:tcPr>
           <w:p>
+            <w:proofErr w:type="spellStart"/>
             <w:r>
               <w:t>administration.xhtml</w:t>
             </w:r>
+            <w:proofErr w:type="spellEnd"/>
             <w:r>
               <w:br/>
               <w:t>Eingeloggt als Admin</w:t>
@@ -3374,9 +3849,11 @@
             <w:gridSpan w:val="2"/>
           </w:tcPr>
           <w:p>
+            <w:proofErr w:type="spellStart"/>
             <w:r>
               <w:t>aktieErfassen.xhtml</w:t>
             </w:r>
+            <w:proofErr w:type="spellEnd"/>
           </w:p>
         </w:tc>
         <w:tc>
@@ -3384,9 +3861,11 @@
             <w:tcW w:w="2694" w:type="dxa"/>
           </w:tcPr>
           <w:p>
+            <w:proofErr w:type="spellStart"/>
             <w:r>
               <w:t>aktieErfassen.xhtml</w:t>
             </w:r>
+            <w:proofErr w:type="spellEnd"/>
           </w:p>
         </w:tc>
         <w:tc>
@@ -3427,9 +3906,11 @@
             <w:gridSpan w:val="2"/>
           </w:tcPr>
           <w:p>
+            <w:proofErr w:type="spellStart"/>
             <w:r>
               <w:t>benutzerErfassen.xhtml</w:t>
             </w:r>
+            <w:proofErr w:type="spellEnd"/>
           </w:p>
         </w:tc>
         <w:tc>
@@ -3437,9 +3918,11 @@
             <w:tcW w:w="2694" w:type="dxa"/>
           </w:tcPr>
           <w:p>
+            <w:proofErr w:type="spellStart"/>
             <w:r>
               <w:t>benutzerErfassen.xhtml</w:t>
             </w:r>
+            <w:proofErr w:type="spellEnd"/>
           </w:p>
         </w:tc>
         <w:tc>
@@ -3533,9 +4016,11 @@
             <w:gridSpan w:val="2"/>
           </w:tcPr>
           <w:p>
+            <w:proofErr w:type="spellStart"/>
             <w:r>
               <w:t>neueAktieVorschau.xhtml</w:t>
             </w:r>
+            <w:proofErr w:type="spellEnd"/>
           </w:p>
         </w:tc>
         <w:tc>
@@ -3543,9 +4028,11 @@
             <w:tcW w:w="2694" w:type="dxa"/>
           </w:tcPr>
           <w:p>
+            <w:proofErr w:type="spellStart"/>
             <w:r>
               <w:t>neueAktieVorschau.xhtml</w:t>
             </w:r>
+            <w:proofErr w:type="spellEnd"/>
           </w:p>
         </w:tc>
         <w:tc>
@@ -3586,9 +4073,11 @@
             <w:gridSpan w:val="2"/>
           </w:tcPr>
           <w:p>
+            <w:proofErr w:type="spellStart"/>
             <w:r>
               <w:t>administration.xhtml</w:t>
             </w:r>
+            <w:proofErr w:type="spellEnd"/>
           </w:p>
         </w:tc>
         <w:tc>
@@ -3596,9 +4085,11 @@
             <w:tcW w:w="2694" w:type="dxa"/>
           </w:tcPr>
           <w:p>
+            <w:proofErr w:type="spellStart"/>
             <w:r>
               <w:t>administration.xhtml</w:t>
             </w:r>
+            <w:proofErr w:type="spellEnd"/>
           </w:p>
         </w:tc>
         <w:tc>
@@ -3638,13 +4129,35 @@
             <w:tcW w:w="2409" w:type="dxa"/>
             <w:gridSpan w:val="2"/>
           </w:tcPr>
-          <w:p/>
+          <w:p>
+            <w:proofErr w:type="spellStart"/>
+            <w:r>
+              <w:t>administration.xhtml</w:t>
+            </w:r>
+            <w:proofErr w:type="spellEnd"/>
+            <w:r>
+              <w:br/>
+              <w:t>Die Aktie wurde erfolgreich erstellt</w:t>
+            </w:r>
+          </w:p>
         </w:tc>
         <w:tc>
           <w:tcPr>
             <w:tcW w:w="2694" w:type="dxa"/>
           </w:tcPr>
-          <w:p/>
+          <w:p>
+            <w:proofErr w:type="spellStart"/>
+            <w:r>
+              <w:t>administration.xhtml</w:t>
+            </w:r>
+            <w:proofErr w:type="spellEnd"/>
+            <w:r>
+              <w:br/>
+            </w:r>
+            <w:r>
+              <w:t>Die Aktie wurde erfolgreich erstellt</w:t>
+            </w:r>
+          </w:p>
         </w:tc>
         <w:tc>
           <w:tcPr>
@@ -3654,16 +4167,17 @@
             <w:r>
               <w:sym w:font="Wingdings" w:char="F0FE"/>
             </w:r>
-            <w:r>
-              <w:sym w:font="Wingdings" w:char="F0FD"/>
-            </w:r>
           </w:p>
         </w:tc>
         <w:tc>
           <w:tcPr>
             <w:tcW w:w="2867" w:type="dxa"/>
           </w:tcPr>
-          <w:p/>
+          <w:p>
+            <w:r>
+              <w:t>Inkl. Verkaufsauftrag (steht zum Verkauf)</w:t>
+            </w:r>
+          </w:p>
         </w:tc>
       </w:tr>
       <w:tr>
@@ -3673,6 +4187,7 @@
           </w:tcPr>
           <w:p>
             <w:r>
+              <w:lastRenderedPageBreak/>
               <w:t>9</w:t>
             </w:r>
           </w:p>
@@ -3682,13 +4197,25 @@
             <w:tcW w:w="2409" w:type="dxa"/>
             <w:gridSpan w:val="2"/>
           </w:tcPr>
-          <w:p/>
+          <w:p>
+            <w:proofErr w:type="spellStart"/>
+            <w:r>
+              <w:t>aktieErfassen.xhtml</w:t>
+            </w:r>
+            <w:proofErr w:type="spellEnd"/>
+          </w:p>
         </w:tc>
         <w:tc>
           <w:tcPr>
             <w:tcW w:w="2694" w:type="dxa"/>
           </w:tcPr>
-          <w:p/>
+          <w:p>
+            <w:proofErr w:type="spellStart"/>
+            <w:r>
+              <w:t>aktieErfassen.xhtml</w:t>
+            </w:r>
+            <w:proofErr w:type="spellEnd"/>
+          </w:p>
         </w:tc>
         <w:tc>
           <w:tcPr>
@@ -3698,16 +4225,17 @@
             <w:r>
               <w:sym w:font="Wingdings" w:char="F0FE"/>
             </w:r>
-            <w:r>
-              <w:sym w:font="Wingdings" w:char="F0FD"/>
-            </w:r>
           </w:p>
         </w:tc>
         <w:tc>
           <w:tcPr>
             <w:tcW w:w="2867" w:type="dxa"/>
           </w:tcPr>
-          <w:p/>
+          <w:p>
+            <w:r>
+              <w:t>-</w:t>
+            </w:r>
+          </w:p>
         </w:tc>
       </w:tr>
       <w:tr>
@@ -3726,13 +4254,25 @@
             <w:tcW w:w="2409" w:type="dxa"/>
             <w:gridSpan w:val="2"/>
           </w:tcPr>
-          <w:p/>
+          <w:p>
+            <w:proofErr w:type="spellStart"/>
+            <w:r>
+              <w:t>benutzerErfassenVorschau.xhtml</w:t>
+            </w:r>
+            <w:proofErr w:type="spellEnd"/>
+          </w:p>
         </w:tc>
         <w:tc>
           <w:tcPr>
             <w:tcW w:w="2694" w:type="dxa"/>
           </w:tcPr>
-          <w:p/>
+          <w:p>
+            <w:proofErr w:type="spellStart"/>
+            <w:r>
+              <w:t>benutzerErfassenVorschau.xhtml</w:t>
+            </w:r>
+            <w:proofErr w:type="spellEnd"/>
+          </w:p>
         </w:tc>
         <w:tc>
           <w:tcPr>
@@ -3742,16 +4282,17 @@
             <w:r>
               <w:sym w:font="Wingdings" w:char="F0FE"/>
             </w:r>
-            <w:r>
-              <w:sym w:font="Wingdings" w:char="F0FD"/>
-            </w:r>
           </w:p>
         </w:tc>
         <w:tc>
           <w:tcPr>
             <w:tcW w:w="2867" w:type="dxa"/>
           </w:tcPr>
-          <w:p/>
+          <w:p>
+            <w:r>
+              <w:t>-</w:t>
+            </w:r>
+          </w:p>
         </w:tc>
       </w:tr>
       <w:tr>
@@ -3770,13 +4311,25 @@
             <w:tcW w:w="2409" w:type="dxa"/>
             <w:gridSpan w:val="2"/>
           </w:tcPr>
-          <w:p/>
+          <w:p>
+            <w:proofErr w:type="spellStart"/>
+            <w:r>
+              <w:t>administration.xhtml</w:t>
+            </w:r>
+            <w:proofErr w:type="spellEnd"/>
+          </w:p>
         </w:tc>
         <w:tc>
           <w:tcPr>
             <w:tcW w:w="2694" w:type="dxa"/>
           </w:tcPr>
-          <w:p/>
+          <w:p>
+            <w:proofErr w:type="spellStart"/>
+            <w:r>
+              <w:t>administration.xhtml</w:t>
+            </w:r>
+            <w:proofErr w:type="spellEnd"/>
+          </w:p>
         </w:tc>
         <w:tc>
           <w:tcPr>
@@ -3786,16 +4339,17 @@
             <w:r>
               <w:sym w:font="Wingdings" w:char="F0FE"/>
             </w:r>
-            <w:r>
-              <w:sym w:font="Wingdings" w:char="F0FD"/>
-            </w:r>
           </w:p>
         </w:tc>
         <w:tc>
           <w:tcPr>
             <w:tcW w:w="2867" w:type="dxa"/>
           </w:tcPr>
-          <w:p/>
+          <w:p>
+            <w:r>
+              <w:t>-</w:t>
+            </w:r>
+          </w:p>
         </w:tc>
       </w:tr>
       <w:tr>
@@ -3814,13 +4368,33 @@
             <w:tcW w:w="2409" w:type="dxa"/>
             <w:gridSpan w:val="2"/>
           </w:tcPr>
-          <w:p/>
+          <w:p>
+            <w:proofErr w:type="spellStart"/>
+            <w:r>
+              <w:t>administration.xhtml</w:t>
+            </w:r>
+            <w:proofErr w:type="spellEnd"/>
+            <w:r>
+              <w:br/>
+              <w:t>Benutzer wird erstellt</w:t>
+            </w:r>
+          </w:p>
         </w:tc>
         <w:tc>
           <w:tcPr>
             <w:tcW w:w="2694" w:type="dxa"/>
           </w:tcPr>
-          <w:p/>
+          <w:p>
+            <w:proofErr w:type="spellStart"/>
+            <w:r>
+              <w:t>administration.xhtml</w:t>
+            </w:r>
+            <w:proofErr w:type="spellEnd"/>
+            <w:r>
+              <w:br/>
+              <w:t>Benutzer wird erstellt</w:t>
+            </w:r>
+          </w:p>
         </w:tc>
         <w:tc>
           <w:tcPr>
@@ -3830,16 +4404,17 @@
             <w:r>
               <w:sym w:font="Wingdings" w:char="F0FE"/>
             </w:r>
-            <w:r>
-              <w:sym w:font="Wingdings" w:char="F0FD"/>
-            </w:r>
           </w:p>
         </w:tc>
         <w:tc>
           <w:tcPr>
             <w:tcW w:w="2867" w:type="dxa"/>
           </w:tcPr>
-          <w:p/>
+          <w:p>
+            <w:r>
+              <w:t>-</w:t>
+            </w:r>
+          </w:p>
         </w:tc>
       </w:tr>
       <w:tr>
@@ -3858,13 +4433,25 @@
             <w:tcW w:w="2409" w:type="dxa"/>
             <w:gridSpan w:val="2"/>
           </w:tcPr>
-          <w:p/>
+          <w:p>
+            <w:proofErr w:type="spellStart"/>
+            <w:r>
+              <w:t>benutzerErfassen.xhtml</w:t>
+            </w:r>
+            <w:proofErr w:type="spellEnd"/>
+          </w:p>
         </w:tc>
         <w:tc>
           <w:tcPr>
             <w:tcW w:w="2694" w:type="dxa"/>
           </w:tcPr>
-          <w:p/>
+          <w:p>
+            <w:proofErr w:type="spellStart"/>
+            <w:r>
+              <w:t>benutzerErfassen.xhtml</w:t>
+            </w:r>
+            <w:proofErr w:type="spellEnd"/>
+          </w:p>
         </w:tc>
         <w:tc>
           <w:tcPr>
@@ -3874,16 +4461,17 @@
             <w:r>
               <w:sym w:font="Wingdings" w:char="F0FE"/>
             </w:r>
-            <w:r>
-              <w:sym w:font="Wingdings" w:char="F0FD"/>
-            </w:r>
           </w:p>
         </w:tc>
         <w:tc>
           <w:tcPr>
             <w:tcW w:w="2867" w:type="dxa"/>
           </w:tcPr>
-          <w:p/>
+          <w:p>
+            <w:r>
+              <w:t>-</w:t>
+            </w:r>
+          </w:p>
         </w:tc>
       </w:tr>
       <w:tr>
@@ -3902,13 +4490,25 @@
             <w:tcW w:w="2409" w:type="dxa"/>
             <w:gridSpan w:val="2"/>
           </w:tcPr>
-          <w:p/>
+          <w:p>
+            <w:proofErr w:type="spellStart"/>
+            <w:r>
+              <w:t>auftragErfassen.xhtml</w:t>
+            </w:r>
+            <w:proofErr w:type="spellEnd"/>
+          </w:p>
         </w:tc>
         <w:tc>
           <w:tcPr>
             <w:tcW w:w="2694" w:type="dxa"/>
           </w:tcPr>
-          <w:p/>
+          <w:p>
+            <w:proofErr w:type="spellStart"/>
+            <w:r>
+              <w:t>auftragErfassen.xhtml</w:t>
+            </w:r>
+            <w:proofErr w:type="spellEnd"/>
+          </w:p>
         </w:tc>
         <w:tc>
           <w:tcPr>
@@ -3918,16 +4518,17 @@
             <w:r>
               <w:sym w:font="Wingdings" w:char="F0FE"/>
             </w:r>
-            <w:r>
-              <w:sym w:font="Wingdings" w:char="F0FD"/>
-            </w:r>
           </w:p>
         </w:tc>
         <w:tc>
           <w:tcPr>
             <w:tcW w:w="2867" w:type="dxa"/>
           </w:tcPr>
-          <w:p/>
+          <w:p>
+            <w:r>
+              <w:t>-</w:t>
+            </w:r>
+          </w:p>
         </w:tc>
       </w:tr>
       <w:tr>
@@ -3946,13 +4547,33 @@
             <w:tcW w:w="2409" w:type="dxa"/>
             <w:gridSpan w:val="2"/>
           </w:tcPr>
-          <w:p/>
+          <w:p>
+            <w:proofErr w:type="spellStart"/>
+            <w:r>
+              <w:t>portfolio.xhtml</w:t>
+            </w:r>
+            <w:proofErr w:type="spellEnd"/>
+            <w:r>
+              <w:br/>
+              <w:t>Auftrag wurde erfolgreich erfasst</w:t>
+            </w:r>
+          </w:p>
         </w:tc>
         <w:tc>
           <w:tcPr>
             <w:tcW w:w="2694" w:type="dxa"/>
           </w:tcPr>
-          <w:p/>
+          <w:p>
+            <w:proofErr w:type="spellStart"/>
+            <w:r>
+              <w:t>portfolio.xhtml</w:t>
+            </w:r>
+            <w:proofErr w:type="spellEnd"/>
+            <w:r>
+              <w:br/>
+              <w:t>Auftrag wurde erfolgreich erfasst</w:t>
+            </w:r>
+          </w:p>
         </w:tc>
         <w:tc>
           <w:tcPr>
@@ -3962,16 +4583,17 @@
             <w:r>
               <w:sym w:font="Wingdings" w:char="F0FE"/>
             </w:r>
-            <w:r>
-              <w:sym w:font="Wingdings" w:char="F0FD"/>
-            </w:r>
           </w:p>
         </w:tc>
         <w:tc>
           <w:tcPr>
             <w:tcW w:w="2867" w:type="dxa"/>
           </w:tcPr>
-          <w:p/>
+          <w:p>
+            <w:r>
+              <w:t>-</w:t>
+            </w:r>
+          </w:p>
         </w:tc>
       </w:tr>
       <w:tr>
@@ -3990,13 +4612,25 @@
             <w:tcW w:w="2409" w:type="dxa"/>
             <w:gridSpan w:val="2"/>
           </w:tcPr>
-          <w:p/>
+          <w:p>
+            <w:proofErr w:type="spellStart"/>
+            <w:r>
+              <w:t>portfolio.xhtml</w:t>
+            </w:r>
+            <w:proofErr w:type="spellEnd"/>
+          </w:p>
         </w:tc>
         <w:tc>
           <w:tcPr>
             <w:tcW w:w="2694" w:type="dxa"/>
           </w:tcPr>
-          <w:p/>
+          <w:p>
+            <w:proofErr w:type="spellStart"/>
+            <w:r>
+              <w:t>portfolio.xhtml</w:t>
+            </w:r>
+            <w:proofErr w:type="spellEnd"/>
+          </w:p>
         </w:tc>
         <w:tc>
           <w:tcPr>
@@ -4006,16 +4640,17 @@
             <w:r>
               <w:sym w:font="Wingdings" w:char="F0FE"/>
             </w:r>
-            <w:r>
-              <w:sym w:font="Wingdings" w:char="F0FD"/>
-            </w:r>
           </w:p>
         </w:tc>
         <w:tc>
           <w:tcPr>
             <w:tcW w:w="2867" w:type="dxa"/>
           </w:tcPr>
-          <w:p/>
+          <w:p>
+            <w:r>
+              <w:t>-</w:t>
+            </w:r>
+          </w:p>
         </w:tc>
       </w:tr>
       <w:tr>
@@ -4034,13 +4669,31 @@
             <w:tcW w:w="2409" w:type="dxa"/>
             <w:gridSpan w:val="2"/>
           </w:tcPr>
-          <w:p/>
+          <w:p>
+            <w:proofErr w:type="spellStart"/>
+            <w:r>
+              <w:rPr>
+                <w:rFonts w:asciiTheme="majorHAnsi" w:hAnsiTheme="majorHAnsi"/>
+              </w:rPr>
+              <w:t>offeneAuftrage.xhtml</w:t>
+            </w:r>
+            <w:proofErr w:type="spellEnd"/>
+          </w:p>
         </w:tc>
         <w:tc>
           <w:tcPr>
             <w:tcW w:w="2694" w:type="dxa"/>
           </w:tcPr>
-          <w:p/>
+          <w:p>
+            <w:proofErr w:type="spellStart"/>
+            <w:r>
+              <w:rPr>
+                <w:rFonts w:asciiTheme="majorHAnsi" w:hAnsiTheme="majorHAnsi"/>
+              </w:rPr>
+              <w:t>offeneAuftrage.xhtml</w:t>
+            </w:r>
+            <w:proofErr w:type="spellEnd"/>
+          </w:p>
         </w:tc>
         <w:tc>
           <w:tcPr>
@@ -4050,16 +4703,17 @@
             <w:r>
               <w:sym w:font="Wingdings" w:char="F0FE"/>
             </w:r>
-            <w:r>
-              <w:sym w:font="Wingdings" w:char="F0FD"/>
-            </w:r>
           </w:p>
         </w:tc>
         <w:tc>
           <w:tcPr>
             <w:tcW w:w="2867" w:type="dxa"/>
           </w:tcPr>
-          <w:p/>
+          <w:p>
+            <w:r>
+              <w:t>-</w:t>
+            </w:r>
+          </w:p>
         </w:tc>
       </w:tr>
       <w:tr>
@@ -4069,7 +4723,6 @@
           </w:tcPr>
           <w:p>
             <w:r>
-              <w:lastRenderedPageBreak/>
               <w:t>18</w:t>
             </w:r>
           </w:p>
@@ -4079,13 +4732,45 @@
             <w:tcW w:w="2409" w:type="dxa"/>
             <w:gridSpan w:val="2"/>
           </w:tcPr>
-          <w:p/>
+          <w:p>
+            <w:proofErr w:type="spellStart"/>
+            <w:r>
+              <w:rPr>
+                <w:rFonts w:asciiTheme="majorHAnsi" w:hAnsiTheme="majorHAnsi"/>
+              </w:rPr>
+              <w:t>portfolio.xhtml</w:t>
+            </w:r>
+            <w:proofErr w:type="spellEnd"/>
+            <w:r>
+              <w:rPr>
+                <w:rFonts w:asciiTheme="majorHAnsi" w:hAnsiTheme="majorHAnsi"/>
+              </w:rPr>
+              <w:br/>
+              <w:t>Auftrag wird erfasst</w:t>
+            </w:r>
+          </w:p>
         </w:tc>
         <w:tc>
           <w:tcPr>
             <w:tcW w:w="2694" w:type="dxa"/>
           </w:tcPr>
-          <w:p/>
+          <w:p>
+            <w:proofErr w:type="spellStart"/>
+            <w:r>
+              <w:rPr>
+                <w:rFonts w:asciiTheme="majorHAnsi" w:hAnsiTheme="majorHAnsi"/>
+              </w:rPr>
+              <w:t>portfolio.xhtml</w:t>
+            </w:r>
+            <w:proofErr w:type="spellEnd"/>
+            <w:r>
+              <w:rPr>
+                <w:rFonts w:asciiTheme="majorHAnsi" w:hAnsiTheme="majorHAnsi"/>
+              </w:rPr>
+              <w:br/>
+              <w:t>Auftrag wird erfasst</w:t>
+            </w:r>
+          </w:p>
         </w:tc>
         <w:tc>
           <w:tcPr>
@@ -4095,24 +4780,148 @@
             <w:r>
               <w:sym w:font="Wingdings" w:char="F0FE"/>
             </w:r>
-            <w:r>
-              <w:sym w:font="Wingdings" w:char="F0FD"/>
-            </w:r>
           </w:p>
         </w:tc>
         <w:tc>
           <w:tcPr>
             <w:tcW w:w="2867" w:type="dxa"/>
           </w:tcPr>
-          <w:p/>
+          <w:p>
+            <w:r>
+              <w:t>-</w:t>
+            </w:r>
+          </w:p>
+        </w:tc>
+      </w:tr>
+      <w:tr>
+        <w:tc>
+          <w:tcPr>
+            <w:tcW w:w="534" w:type="dxa"/>
+          </w:tcPr>
+          <w:p>
+            <w:r>
+              <w:t>19</w:t>
+            </w:r>
+          </w:p>
+        </w:tc>
+        <w:tc>
+          <w:tcPr>
+            <w:tcW w:w="2409" w:type="dxa"/>
+            <w:gridSpan w:val="2"/>
+          </w:tcPr>
+          <w:p>
+            <w:proofErr w:type="spellStart"/>
+            <w:r>
+              <w:rPr>
+                <w:rFonts w:asciiTheme="majorHAnsi" w:hAnsiTheme="majorHAnsi"/>
+              </w:rPr>
+              <w:t>portfolio.xhtml</w:t>
+            </w:r>
+            <w:proofErr w:type="spellEnd"/>
+          </w:p>
+        </w:tc>
+        <w:tc>
+          <w:tcPr>
+            <w:tcW w:w="2694" w:type="dxa"/>
+          </w:tcPr>
+          <w:p>
+            <w:proofErr w:type="spellStart"/>
+            <w:r>
+              <w:rPr>
+                <w:rFonts w:asciiTheme="majorHAnsi" w:hAnsiTheme="majorHAnsi"/>
+              </w:rPr>
+              <w:t>portfolio.xhtml</w:t>
+            </w:r>
+            <w:proofErr w:type="spellEnd"/>
+          </w:p>
+        </w:tc>
+        <w:tc>
+          <w:tcPr>
+            <w:tcW w:w="708" w:type="dxa"/>
+          </w:tcPr>
+          <w:p>
+            <w:r>
+              <w:sym w:font="Wingdings" w:char="F0FE"/>
+            </w:r>
+          </w:p>
+        </w:tc>
+        <w:tc>
+          <w:tcPr>
+            <w:tcW w:w="2867" w:type="dxa"/>
+          </w:tcPr>
+          <w:p>
+            <w:r>
+              <w:t>-</w:t>
+            </w:r>
+          </w:p>
+        </w:tc>
+      </w:tr>
+      <w:tr>
+        <w:tc>
+          <w:tcPr>
+            <w:tcW w:w="534" w:type="dxa"/>
+          </w:tcPr>
+          <w:p>
+            <w:r>
+              <w:t>20</w:t>
+            </w:r>
+          </w:p>
+        </w:tc>
+        <w:tc>
+          <w:tcPr>
+            <w:tcW w:w="2409" w:type="dxa"/>
+            <w:gridSpan w:val="2"/>
+          </w:tcPr>
+          <w:p>
+            <w:proofErr w:type="spellStart"/>
+            <w:r>
+              <w:t>login.xhtml</w:t>
+            </w:r>
+            <w:proofErr w:type="spellEnd"/>
+            <w:r>
+              <w:br/>
+              <w:t xml:space="preserve">Benutzer ausgeloggt </w:t>
+            </w:r>
+          </w:p>
+        </w:tc>
+        <w:tc>
+          <w:tcPr>
+            <w:tcW w:w="2694" w:type="dxa"/>
+          </w:tcPr>
+          <w:p>
+            <w:proofErr w:type="spellStart"/>
+            <w:r>
+              <w:t>login.xhtml</w:t>
+            </w:r>
+            <w:proofErr w:type="spellEnd"/>
+            <w:r>
+              <w:br/>
+              <w:t>Benutzer ausgeloggt</w:t>
+            </w:r>
+          </w:p>
+        </w:tc>
+        <w:tc>
+          <w:tcPr>
+            <w:tcW w:w="708" w:type="dxa"/>
+          </w:tcPr>
+          <w:p>
+            <w:r>
+              <w:sym w:font="Wingdings" w:char="F0FE"/>
+            </w:r>
+          </w:p>
+        </w:tc>
+        <w:tc>
+          <w:tcPr>
+            <w:tcW w:w="2867" w:type="dxa"/>
+          </w:tcPr>
+          <w:p>
+            <w:r>
+              <w:t>-</w:t>
+            </w:r>
+          </w:p>
         </w:tc>
       </w:tr>
     </w:tbl>
-    <w:p/>
-    <w:p/>
-    <w:p/>
-    <w:p/>
-    <w:p/>
     <w:p>
       <w:pPr>
         <w:pStyle w:val="berschrift1"/>
@@ -4133,7 +4942,10 @@
       </w:r>
     </w:p>
     <w:p/>
-    <w:p/>
+    <w:p>
+      <w:bookmarkStart w:id="0" w:name="_GoBack"/>
+      <w:bookmarkEnd w:id="0"/>
+    </w:p>
     <w:sectPr>
       <w:headerReference w:type="default" r:id="rId15"/>
       <w:pgSz w:w="11906" w:h="16838"/>
@@ -4201,9 +5013,27 @@
     <w:pPr>
       <w:pStyle w:val="Kopfzeile"/>
     </w:pPr>
+    <w:proofErr w:type="spellStart"/>
     <w:r>
-      <w:t>Siro Duschletta, Sven Gross, Sacha Weiersmüller</w:t>
+      <w:t>Siro</w:t>
     </w:r>
+    <w:proofErr w:type="spellEnd"/>
+    <w:r>
+      <w:t xml:space="preserve"> </w:t>
+    </w:r>
+    <w:proofErr w:type="spellStart"/>
+    <w:r>
+      <w:t>Duschletta</w:t>
+    </w:r>
+    <w:proofErr w:type="spellEnd"/>
+    <w:r>
+      <w:t xml:space="preserve">, Sven Gross, Sacha </w:t>
+    </w:r>
+    <w:proofErr w:type="spellStart"/>
+    <w:r>
+      <w:t>Weiersmüller</w:t>
+    </w:r>
+    <w:proofErr w:type="spellEnd"/>
   </w:p>
 </w:hdr>
 </file>
@@ -6237,44 +7067,44 @@
     </dgm:pt>
   </dgm:ptLst>
   <dgm:cxnLst>
+    <dgm:cxn modelId="{0D338341-264A-4447-8710-A001840B7926}" type="presOf" srcId="{71E339EB-4374-48B8-AC85-2330F963F7FA}" destId="{43486E7C-48F0-4619-92EE-C43B6D4C7F7F}" srcOrd="0" destOrd="0" presId="urn:microsoft.com/office/officeart/2008/layout/NameandTitleOrganizationalChart"/>
+    <dgm:cxn modelId="{A456B0A2-14EC-4B68-95B0-E1ED258CD294}" type="presOf" srcId="{783E5705-8438-4722-BBFA-4BE55F8E9D27}" destId="{7E7AFE06-AA65-43A5-9BA2-602A9EDF17B9}" srcOrd="0" destOrd="0" presId="urn:microsoft.com/office/officeart/2008/layout/NameandTitleOrganizationalChart"/>
+    <dgm:cxn modelId="{EA6D50C2-6DDE-42F4-8E24-27004FE6C5FC}" type="presOf" srcId="{8B91A344-03BC-4FFF-94B9-FF1BB8BF211B}" destId="{AFA9B993-86D0-429B-AB33-C60FB461F0D8}" srcOrd="0" destOrd="0" presId="urn:microsoft.com/office/officeart/2008/layout/NameandTitleOrganizationalChart"/>
+    <dgm:cxn modelId="{69C069B9-CB04-439F-B052-EAFDC651A85E}" type="presOf" srcId="{370B4486-6ACD-44B9-B228-4D4DF8E6DB1D}" destId="{774522F1-B7BB-4487-93F8-C86875A7C881}" srcOrd="0" destOrd="0" presId="urn:microsoft.com/office/officeart/2008/layout/NameandTitleOrganizationalChart"/>
+    <dgm:cxn modelId="{D0D0D578-9CF9-4CDB-ADDB-CD7685F9A729}" srcId="{71BF59FF-659B-43C4-AAA7-0C957A207938}" destId="{8B91A344-03BC-4FFF-94B9-FF1BB8BF211B}" srcOrd="1" destOrd="0" parTransId="{564AE11F-67FB-46A4-B0F5-226D604B2916}" sibTransId="{370B4486-6ACD-44B9-B228-4D4DF8E6DB1D}"/>
+    <dgm:cxn modelId="{A2AC040D-083B-47A0-B5D6-D7F327501CA2}" type="presOf" srcId="{FA85C7AA-2911-4ADF-9B3F-681DAC5D1399}" destId="{4BF473B0-3EBD-47A8-87C6-EB458844B0C9}" srcOrd="0" destOrd="0" presId="urn:microsoft.com/office/officeart/2008/layout/NameandTitleOrganizationalChart"/>
+    <dgm:cxn modelId="{3FB975A1-3F31-4F8C-8EA9-7EF03D8B13E7}" type="presOf" srcId="{A4FB22FC-B60E-49CF-85E7-3A8978BAAD4A}" destId="{D37C5308-F8B5-4F29-B51E-DD8BD337825D}" srcOrd="0" destOrd="0" presId="urn:microsoft.com/office/officeart/2008/layout/NameandTitleOrganizationalChart"/>
+    <dgm:cxn modelId="{5B860AE1-D05B-48EA-B0D8-18B26D6361AA}" type="presOf" srcId="{FA85C7AA-2911-4ADF-9B3F-681DAC5D1399}" destId="{138CD7B6-8713-4328-8818-26B01B38F332}" srcOrd="1" destOrd="0" presId="urn:microsoft.com/office/officeart/2008/layout/NameandTitleOrganizationalChart"/>
+    <dgm:cxn modelId="{CCB4C588-4202-45F9-84A5-F96BE35EB425}" type="presOf" srcId="{564AE11F-67FB-46A4-B0F5-226D604B2916}" destId="{D5CC546D-DE01-45DD-B1CE-B421154548A1}" srcOrd="0" destOrd="0" presId="urn:microsoft.com/office/officeart/2008/layout/NameandTitleOrganizationalChart"/>
+    <dgm:cxn modelId="{E07130BC-B4A7-4944-8F6F-454028E55C40}" type="presOf" srcId="{71BF59FF-659B-43C4-AAA7-0C957A207938}" destId="{F21B458B-9678-4610-A5ED-2A5695A34871}" srcOrd="1" destOrd="0" presId="urn:microsoft.com/office/officeart/2008/layout/NameandTitleOrganizationalChart"/>
+    <dgm:cxn modelId="{4DF8EB75-78DA-4CAC-950B-C85B14B0B2D4}" type="presOf" srcId="{9371CC9B-6011-43F0-8A98-944A98B685D9}" destId="{B181C6AC-FB8C-494B-9CC1-75A70349685C}" srcOrd="0" destOrd="0" presId="urn:microsoft.com/office/officeart/2008/layout/NameandTitleOrganizationalChart"/>
+    <dgm:cxn modelId="{7F4BC693-79EF-45FC-8A58-E8BD88955381}" srcId="{71BF59FF-659B-43C4-AAA7-0C957A207938}" destId="{FA85C7AA-2911-4ADF-9B3F-681DAC5D1399}" srcOrd="0" destOrd="0" parTransId="{71E339EB-4374-48B8-AC85-2330F963F7FA}" sibTransId="{783E5705-8438-4722-BBFA-4BE55F8E9D27}"/>
+    <dgm:cxn modelId="{A293EA76-A0CC-4F09-B021-ACFFD98CD944}" type="presOf" srcId="{8B91A344-03BC-4FFF-94B9-FF1BB8BF211B}" destId="{F5000478-967C-4B27-8110-53C002DA2B33}" srcOrd="1" destOrd="0" presId="urn:microsoft.com/office/officeart/2008/layout/NameandTitleOrganizationalChart"/>
     <dgm:cxn modelId="{DA6D5410-44E6-4C91-A1D0-B1C5FAA207F6}" srcId="{9371CC9B-6011-43F0-8A98-944A98B685D9}" destId="{71BF59FF-659B-43C4-AAA7-0C957A207938}" srcOrd="0" destOrd="0" parTransId="{FA86C7A9-A65F-4D11-A432-CA39284F4F87}" sibTransId="{A4FB22FC-B60E-49CF-85E7-3A8978BAAD4A}"/>
-    <dgm:cxn modelId="{E9D497A2-3AAB-4C63-B95F-55D886FB8E06}" type="presOf" srcId="{A4FB22FC-B60E-49CF-85E7-3A8978BAAD4A}" destId="{D37C5308-F8B5-4F29-B51E-DD8BD337825D}" srcOrd="0" destOrd="0" presId="urn:microsoft.com/office/officeart/2008/layout/NameandTitleOrganizationalChart"/>
-    <dgm:cxn modelId="{D6955557-C137-4AB7-A6A2-F74F37EA189E}" type="presOf" srcId="{564AE11F-67FB-46A4-B0F5-226D604B2916}" destId="{D5CC546D-DE01-45DD-B1CE-B421154548A1}" srcOrd="0" destOrd="0" presId="urn:microsoft.com/office/officeart/2008/layout/NameandTitleOrganizationalChart"/>
-    <dgm:cxn modelId="{7DDB728F-56F2-4547-909B-4701818C61FE}" type="presOf" srcId="{FA85C7AA-2911-4ADF-9B3F-681DAC5D1399}" destId="{4BF473B0-3EBD-47A8-87C6-EB458844B0C9}" srcOrd="0" destOrd="0" presId="urn:microsoft.com/office/officeart/2008/layout/NameandTitleOrganizationalChart"/>
-    <dgm:cxn modelId="{CFA887B9-363B-4119-9730-22ACD33C29BF}" type="presOf" srcId="{8B91A344-03BC-4FFF-94B9-FF1BB8BF211B}" destId="{AFA9B993-86D0-429B-AB33-C60FB461F0D8}" srcOrd="0" destOrd="0" presId="urn:microsoft.com/office/officeart/2008/layout/NameandTitleOrganizationalChart"/>
-    <dgm:cxn modelId="{996F8312-05E6-4DEB-9C12-17A639E61B94}" type="presOf" srcId="{370B4486-6ACD-44B9-B228-4D4DF8E6DB1D}" destId="{774522F1-B7BB-4487-93F8-C86875A7C881}" srcOrd="0" destOrd="0" presId="urn:microsoft.com/office/officeart/2008/layout/NameandTitleOrganizationalChart"/>
-    <dgm:cxn modelId="{E3D8543A-6E43-464B-B297-FA87A024CFC0}" type="presOf" srcId="{71E339EB-4374-48B8-AC85-2330F963F7FA}" destId="{43486E7C-48F0-4619-92EE-C43B6D4C7F7F}" srcOrd="0" destOrd="0" presId="urn:microsoft.com/office/officeart/2008/layout/NameandTitleOrganizationalChart"/>
-    <dgm:cxn modelId="{FA0FE836-CD0A-4E90-8294-407226830170}" type="presOf" srcId="{9371CC9B-6011-43F0-8A98-944A98B685D9}" destId="{B181C6AC-FB8C-494B-9CC1-75A70349685C}" srcOrd="0" destOrd="0" presId="urn:microsoft.com/office/officeart/2008/layout/NameandTitleOrganizationalChart"/>
-    <dgm:cxn modelId="{75AA9A70-8AB9-4B44-A63E-34D5F7884BC1}" type="presOf" srcId="{FA85C7AA-2911-4ADF-9B3F-681DAC5D1399}" destId="{138CD7B6-8713-4328-8818-26B01B38F332}" srcOrd="1" destOrd="0" presId="urn:microsoft.com/office/officeart/2008/layout/NameandTitleOrganizationalChart"/>
-    <dgm:cxn modelId="{D0D0D578-9CF9-4CDB-ADDB-CD7685F9A729}" srcId="{71BF59FF-659B-43C4-AAA7-0C957A207938}" destId="{8B91A344-03BC-4FFF-94B9-FF1BB8BF211B}" srcOrd="1" destOrd="0" parTransId="{564AE11F-67FB-46A4-B0F5-226D604B2916}" sibTransId="{370B4486-6ACD-44B9-B228-4D4DF8E6DB1D}"/>
-    <dgm:cxn modelId="{7F4BC693-79EF-45FC-8A58-E8BD88955381}" srcId="{71BF59FF-659B-43C4-AAA7-0C957A207938}" destId="{FA85C7AA-2911-4ADF-9B3F-681DAC5D1399}" srcOrd="0" destOrd="0" parTransId="{71E339EB-4374-48B8-AC85-2330F963F7FA}" sibTransId="{783E5705-8438-4722-BBFA-4BE55F8E9D27}"/>
-    <dgm:cxn modelId="{4288682C-46A0-4702-9DC3-92138A097180}" type="presOf" srcId="{783E5705-8438-4722-BBFA-4BE55F8E9D27}" destId="{7E7AFE06-AA65-43A5-9BA2-602A9EDF17B9}" srcOrd="0" destOrd="0" presId="urn:microsoft.com/office/officeart/2008/layout/NameandTitleOrganizationalChart"/>
-    <dgm:cxn modelId="{01D9F253-1C0F-49FF-B9A7-5443276E49DD}" type="presOf" srcId="{71BF59FF-659B-43C4-AAA7-0C957A207938}" destId="{F21B458B-9678-4610-A5ED-2A5695A34871}" srcOrd="1" destOrd="0" presId="urn:microsoft.com/office/officeart/2008/layout/NameandTitleOrganizationalChart"/>
-    <dgm:cxn modelId="{0D3048D7-3524-466F-A5B9-97097EF17EC3}" type="presOf" srcId="{71BF59FF-659B-43C4-AAA7-0C957A207938}" destId="{E131B67B-50F5-41D8-9494-48E05B9B252D}" srcOrd="0" destOrd="0" presId="urn:microsoft.com/office/officeart/2008/layout/NameandTitleOrganizationalChart"/>
-    <dgm:cxn modelId="{1EA0AC9C-76A7-4A7F-9760-C4C55E6DB77E}" type="presOf" srcId="{8B91A344-03BC-4FFF-94B9-FF1BB8BF211B}" destId="{F5000478-967C-4B27-8110-53C002DA2B33}" srcOrd="1" destOrd="0" presId="urn:microsoft.com/office/officeart/2008/layout/NameandTitleOrganizationalChart"/>
-    <dgm:cxn modelId="{7F538536-57CD-4848-A310-830DCC2E8309}" type="presParOf" srcId="{B181C6AC-FB8C-494B-9CC1-75A70349685C}" destId="{ACC5714A-7C6D-4D8F-8C32-854326F51EC4}" srcOrd="0" destOrd="0" presId="urn:microsoft.com/office/officeart/2008/layout/NameandTitleOrganizationalChart"/>
-    <dgm:cxn modelId="{B2A4CBD0-BEF6-4D2C-A51F-7268144A8F0A}" type="presParOf" srcId="{ACC5714A-7C6D-4D8F-8C32-854326F51EC4}" destId="{A21CC4E1-7C8E-4EDE-8CC6-52F342309DB2}" srcOrd="0" destOrd="0" presId="urn:microsoft.com/office/officeart/2008/layout/NameandTitleOrganizationalChart"/>
-    <dgm:cxn modelId="{1E8DDE45-97EA-423E-9FED-C37D41A5BBA4}" type="presParOf" srcId="{A21CC4E1-7C8E-4EDE-8CC6-52F342309DB2}" destId="{E131B67B-50F5-41D8-9494-48E05B9B252D}" srcOrd="0" destOrd="0" presId="urn:microsoft.com/office/officeart/2008/layout/NameandTitleOrganizationalChart"/>
-    <dgm:cxn modelId="{E3D281CF-A750-4067-81C7-985D83BF224A}" type="presParOf" srcId="{A21CC4E1-7C8E-4EDE-8CC6-52F342309DB2}" destId="{D37C5308-F8B5-4F29-B51E-DD8BD337825D}" srcOrd="1" destOrd="0" presId="urn:microsoft.com/office/officeart/2008/layout/NameandTitleOrganizationalChart"/>
-    <dgm:cxn modelId="{552DF6CA-3945-4224-8FAF-5ED5CFCCFAC9}" type="presParOf" srcId="{A21CC4E1-7C8E-4EDE-8CC6-52F342309DB2}" destId="{F21B458B-9678-4610-A5ED-2A5695A34871}" srcOrd="2" destOrd="0" presId="urn:microsoft.com/office/officeart/2008/layout/NameandTitleOrganizationalChart"/>
-    <dgm:cxn modelId="{615D0985-8A89-44CF-ABBF-AFC7E5C04C5C}" type="presParOf" srcId="{ACC5714A-7C6D-4D8F-8C32-854326F51EC4}" destId="{CDEA8AB8-96BF-4F22-8B29-F3A95671DC6B}" srcOrd="1" destOrd="0" presId="urn:microsoft.com/office/officeart/2008/layout/NameandTitleOrganizationalChart"/>
-    <dgm:cxn modelId="{2B3F1534-9A4F-4EED-B949-9BC7D9C1B7F2}" type="presParOf" srcId="{CDEA8AB8-96BF-4F22-8B29-F3A95671DC6B}" destId="{43486E7C-48F0-4619-92EE-C43B6D4C7F7F}" srcOrd="0" destOrd="0" presId="urn:microsoft.com/office/officeart/2008/layout/NameandTitleOrganizationalChart"/>
-    <dgm:cxn modelId="{9264CF72-EB74-4D40-97C2-663011A7EA79}" type="presParOf" srcId="{CDEA8AB8-96BF-4F22-8B29-F3A95671DC6B}" destId="{5FB165B4-4D24-4B49-A4C0-514290F96801}" srcOrd="1" destOrd="0" presId="urn:microsoft.com/office/officeart/2008/layout/NameandTitleOrganizationalChart"/>
-    <dgm:cxn modelId="{D0591A72-2113-41AD-833E-00A90D36ABCE}" type="presParOf" srcId="{5FB165B4-4D24-4B49-A4C0-514290F96801}" destId="{1EB68AC5-32E3-4044-8881-32DBAABEC6EB}" srcOrd="0" destOrd="0" presId="urn:microsoft.com/office/officeart/2008/layout/NameandTitleOrganizationalChart"/>
-    <dgm:cxn modelId="{23D51C41-58F4-4608-A342-3321A06F6083}" type="presParOf" srcId="{1EB68AC5-32E3-4044-8881-32DBAABEC6EB}" destId="{4BF473B0-3EBD-47A8-87C6-EB458844B0C9}" srcOrd="0" destOrd="0" presId="urn:microsoft.com/office/officeart/2008/layout/NameandTitleOrganizationalChart"/>
-    <dgm:cxn modelId="{040A237C-B20F-49C3-A8B3-70CC83C1BDE6}" type="presParOf" srcId="{1EB68AC5-32E3-4044-8881-32DBAABEC6EB}" destId="{7E7AFE06-AA65-43A5-9BA2-602A9EDF17B9}" srcOrd="1" destOrd="0" presId="urn:microsoft.com/office/officeart/2008/layout/NameandTitleOrganizationalChart"/>
-    <dgm:cxn modelId="{885A2B33-761D-4170-84FD-D57AEE4EADC2}" type="presParOf" srcId="{1EB68AC5-32E3-4044-8881-32DBAABEC6EB}" destId="{138CD7B6-8713-4328-8818-26B01B38F332}" srcOrd="2" destOrd="0" presId="urn:microsoft.com/office/officeart/2008/layout/NameandTitleOrganizationalChart"/>
-    <dgm:cxn modelId="{FB010530-8E05-4125-B703-BDE30B5EE311}" type="presParOf" srcId="{5FB165B4-4D24-4B49-A4C0-514290F96801}" destId="{E6C94160-C4F4-4B2E-809D-EB6A00C409BE}" srcOrd="1" destOrd="0" presId="urn:microsoft.com/office/officeart/2008/layout/NameandTitleOrganizationalChart"/>
-    <dgm:cxn modelId="{1A011721-179A-4D81-8826-E61B7C243A54}" type="presParOf" srcId="{5FB165B4-4D24-4B49-A4C0-514290F96801}" destId="{FCCA0A3A-F2A5-405C-9C82-C8F3C3E00EC6}" srcOrd="2" destOrd="0" presId="urn:microsoft.com/office/officeart/2008/layout/NameandTitleOrganizationalChart"/>
-    <dgm:cxn modelId="{DA7C34FE-25F3-4B5E-99CC-6C9BCC462A46}" type="presParOf" srcId="{CDEA8AB8-96BF-4F22-8B29-F3A95671DC6B}" destId="{D5CC546D-DE01-45DD-B1CE-B421154548A1}" srcOrd="2" destOrd="0" presId="urn:microsoft.com/office/officeart/2008/layout/NameandTitleOrganizationalChart"/>
-    <dgm:cxn modelId="{56200FE3-39F7-4A94-A45E-F6FEF1548356}" type="presParOf" srcId="{CDEA8AB8-96BF-4F22-8B29-F3A95671DC6B}" destId="{F4A8FA86-BF17-4A45-8C36-4311C64F407F}" srcOrd="3" destOrd="0" presId="urn:microsoft.com/office/officeart/2008/layout/NameandTitleOrganizationalChart"/>
-    <dgm:cxn modelId="{0698753F-1E85-4501-86E7-B13D2F5C129A}" type="presParOf" srcId="{F4A8FA86-BF17-4A45-8C36-4311C64F407F}" destId="{5A13A47E-7928-42DB-8C16-907761F7219B}" srcOrd="0" destOrd="0" presId="urn:microsoft.com/office/officeart/2008/layout/NameandTitleOrganizationalChart"/>
-    <dgm:cxn modelId="{4848A8BD-234C-40F7-827B-5E3F8FCE1C9A}" type="presParOf" srcId="{5A13A47E-7928-42DB-8C16-907761F7219B}" destId="{AFA9B993-86D0-429B-AB33-C60FB461F0D8}" srcOrd="0" destOrd="0" presId="urn:microsoft.com/office/officeart/2008/layout/NameandTitleOrganizationalChart"/>
-    <dgm:cxn modelId="{F8566A36-D144-4FD1-BC5A-142B3B57AF03}" type="presParOf" srcId="{5A13A47E-7928-42DB-8C16-907761F7219B}" destId="{774522F1-B7BB-4487-93F8-C86875A7C881}" srcOrd="1" destOrd="0" presId="urn:microsoft.com/office/officeart/2008/layout/NameandTitleOrganizationalChart"/>
-    <dgm:cxn modelId="{F6EF15AC-EA12-446C-9017-52BCCC629A78}" type="presParOf" srcId="{5A13A47E-7928-42DB-8C16-907761F7219B}" destId="{F5000478-967C-4B27-8110-53C002DA2B33}" srcOrd="2" destOrd="0" presId="urn:microsoft.com/office/officeart/2008/layout/NameandTitleOrganizationalChart"/>
-    <dgm:cxn modelId="{CA636DD0-4AB4-4E39-AC07-E50118215119}" type="presParOf" srcId="{F4A8FA86-BF17-4A45-8C36-4311C64F407F}" destId="{2C996B18-BA3F-472A-9517-6719E015E491}" srcOrd="1" destOrd="0" presId="urn:microsoft.com/office/officeart/2008/layout/NameandTitleOrganizationalChart"/>
-    <dgm:cxn modelId="{024CBB55-1625-4BF3-84EA-C0C5E0AD5546}" type="presParOf" srcId="{F4A8FA86-BF17-4A45-8C36-4311C64F407F}" destId="{144525C0-D497-4A7D-9BF0-F02566C5D79B}" srcOrd="2" destOrd="0" presId="urn:microsoft.com/office/officeart/2008/layout/NameandTitleOrganizationalChart"/>
-    <dgm:cxn modelId="{37081E87-8FAF-4391-94C1-2BDC484E4C08}" type="presParOf" srcId="{ACC5714A-7C6D-4D8F-8C32-854326F51EC4}" destId="{F42059F7-A683-4DD0-A127-4D161EB7377D}" srcOrd="2" destOrd="0" presId="urn:microsoft.com/office/officeart/2008/layout/NameandTitleOrganizationalChart"/>
+    <dgm:cxn modelId="{E5145B5F-70E0-4357-A4B8-160934DCBD36}" type="presOf" srcId="{71BF59FF-659B-43C4-AAA7-0C957A207938}" destId="{E131B67B-50F5-41D8-9494-48E05B9B252D}" srcOrd="0" destOrd="0" presId="urn:microsoft.com/office/officeart/2008/layout/NameandTitleOrganizationalChart"/>
+    <dgm:cxn modelId="{4DE1DEB7-ACAB-434F-A84F-DD9DA1D66798}" type="presParOf" srcId="{B181C6AC-FB8C-494B-9CC1-75A70349685C}" destId="{ACC5714A-7C6D-4D8F-8C32-854326F51EC4}" srcOrd="0" destOrd="0" presId="urn:microsoft.com/office/officeart/2008/layout/NameandTitleOrganizationalChart"/>
+    <dgm:cxn modelId="{95CD9A4A-4C09-4B0E-8BCE-3BC53D61C79C}" type="presParOf" srcId="{ACC5714A-7C6D-4D8F-8C32-854326F51EC4}" destId="{A21CC4E1-7C8E-4EDE-8CC6-52F342309DB2}" srcOrd="0" destOrd="0" presId="urn:microsoft.com/office/officeart/2008/layout/NameandTitleOrganizationalChart"/>
+    <dgm:cxn modelId="{9A4BAC6E-0805-46E7-B9C0-0BE0759FFC30}" type="presParOf" srcId="{A21CC4E1-7C8E-4EDE-8CC6-52F342309DB2}" destId="{E131B67B-50F5-41D8-9494-48E05B9B252D}" srcOrd="0" destOrd="0" presId="urn:microsoft.com/office/officeart/2008/layout/NameandTitleOrganizationalChart"/>
+    <dgm:cxn modelId="{B0D4423A-4A39-41E9-8736-A36F907B7A7D}" type="presParOf" srcId="{A21CC4E1-7C8E-4EDE-8CC6-52F342309DB2}" destId="{D37C5308-F8B5-4F29-B51E-DD8BD337825D}" srcOrd="1" destOrd="0" presId="urn:microsoft.com/office/officeart/2008/layout/NameandTitleOrganizationalChart"/>
+    <dgm:cxn modelId="{B19B6011-322C-4B94-AAB1-5BA915E0A6A6}" type="presParOf" srcId="{A21CC4E1-7C8E-4EDE-8CC6-52F342309DB2}" destId="{F21B458B-9678-4610-A5ED-2A5695A34871}" srcOrd="2" destOrd="0" presId="urn:microsoft.com/office/officeart/2008/layout/NameandTitleOrganizationalChart"/>
+    <dgm:cxn modelId="{A03617E9-CA1C-4023-8DA2-814EAA0444D0}" type="presParOf" srcId="{ACC5714A-7C6D-4D8F-8C32-854326F51EC4}" destId="{CDEA8AB8-96BF-4F22-8B29-F3A95671DC6B}" srcOrd="1" destOrd="0" presId="urn:microsoft.com/office/officeart/2008/layout/NameandTitleOrganizationalChart"/>
+    <dgm:cxn modelId="{C3B0CFD8-4977-4B1D-90B3-CEA30E238B17}" type="presParOf" srcId="{CDEA8AB8-96BF-4F22-8B29-F3A95671DC6B}" destId="{43486E7C-48F0-4619-92EE-C43B6D4C7F7F}" srcOrd="0" destOrd="0" presId="urn:microsoft.com/office/officeart/2008/layout/NameandTitleOrganizationalChart"/>
+    <dgm:cxn modelId="{0794C4A4-9564-441F-ABBE-0DC4D79DCB5E}" type="presParOf" srcId="{CDEA8AB8-96BF-4F22-8B29-F3A95671DC6B}" destId="{5FB165B4-4D24-4B49-A4C0-514290F96801}" srcOrd="1" destOrd="0" presId="urn:microsoft.com/office/officeart/2008/layout/NameandTitleOrganizationalChart"/>
+    <dgm:cxn modelId="{03678B7A-160F-49D7-8152-2C887209B4A6}" type="presParOf" srcId="{5FB165B4-4D24-4B49-A4C0-514290F96801}" destId="{1EB68AC5-32E3-4044-8881-32DBAABEC6EB}" srcOrd="0" destOrd="0" presId="urn:microsoft.com/office/officeart/2008/layout/NameandTitleOrganizationalChart"/>
+    <dgm:cxn modelId="{319B2B8A-359B-4296-B289-B26261F550AC}" type="presParOf" srcId="{1EB68AC5-32E3-4044-8881-32DBAABEC6EB}" destId="{4BF473B0-3EBD-47A8-87C6-EB458844B0C9}" srcOrd="0" destOrd="0" presId="urn:microsoft.com/office/officeart/2008/layout/NameandTitleOrganizationalChart"/>
+    <dgm:cxn modelId="{471A5427-850A-4186-851A-B2D433540C27}" type="presParOf" srcId="{1EB68AC5-32E3-4044-8881-32DBAABEC6EB}" destId="{7E7AFE06-AA65-43A5-9BA2-602A9EDF17B9}" srcOrd="1" destOrd="0" presId="urn:microsoft.com/office/officeart/2008/layout/NameandTitleOrganizationalChart"/>
+    <dgm:cxn modelId="{1923F0F8-E7D9-4543-9ADA-73F305DCDB25}" type="presParOf" srcId="{1EB68AC5-32E3-4044-8881-32DBAABEC6EB}" destId="{138CD7B6-8713-4328-8818-26B01B38F332}" srcOrd="2" destOrd="0" presId="urn:microsoft.com/office/officeart/2008/layout/NameandTitleOrganizationalChart"/>
+    <dgm:cxn modelId="{09D62CD7-3A11-4814-A614-A2273103E736}" type="presParOf" srcId="{5FB165B4-4D24-4B49-A4C0-514290F96801}" destId="{E6C94160-C4F4-4B2E-809D-EB6A00C409BE}" srcOrd="1" destOrd="0" presId="urn:microsoft.com/office/officeart/2008/layout/NameandTitleOrganizationalChart"/>
+    <dgm:cxn modelId="{5D159A54-8BC0-437C-92E6-4927369ABC1E}" type="presParOf" srcId="{5FB165B4-4D24-4B49-A4C0-514290F96801}" destId="{FCCA0A3A-F2A5-405C-9C82-C8F3C3E00EC6}" srcOrd="2" destOrd="0" presId="urn:microsoft.com/office/officeart/2008/layout/NameandTitleOrganizationalChart"/>
+    <dgm:cxn modelId="{22C069A7-AA44-411A-A85A-67B452E4620C}" type="presParOf" srcId="{CDEA8AB8-96BF-4F22-8B29-F3A95671DC6B}" destId="{D5CC546D-DE01-45DD-B1CE-B421154548A1}" srcOrd="2" destOrd="0" presId="urn:microsoft.com/office/officeart/2008/layout/NameandTitleOrganizationalChart"/>
+    <dgm:cxn modelId="{E4AFC24F-37F6-484E-9351-84C8B5BC10E7}" type="presParOf" srcId="{CDEA8AB8-96BF-4F22-8B29-F3A95671DC6B}" destId="{F4A8FA86-BF17-4A45-8C36-4311C64F407F}" srcOrd="3" destOrd="0" presId="urn:microsoft.com/office/officeart/2008/layout/NameandTitleOrganizationalChart"/>
+    <dgm:cxn modelId="{B3151D2C-A99F-4634-9F0D-E1444E544F13}" type="presParOf" srcId="{F4A8FA86-BF17-4A45-8C36-4311C64F407F}" destId="{5A13A47E-7928-42DB-8C16-907761F7219B}" srcOrd="0" destOrd="0" presId="urn:microsoft.com/office/officeart/2008/layout/NameandTitleOrganizationalChart"/>
+    <dgm:cxn modelId="{EC7BBDD8-3EE7-43AC-884D-F9C7E21BBD21}" type="presParOf" srcId="{5A13A47E-7928-42DB-8C16-907761F7219B}" destId="{AFA9B993-86D0-429B-AB33-C60FB461F0D8}" srcOrd="0" destOrd="0" presId="urn:microsoft.com/office/officeart/2008/layout/NameandTitleOrganizationalChart"/>
+    <dgm:cxn modelId="{B14D0FAA-9704-4657-A986-072B4B68B4AA}" type="presParOf" srcId="{5A13A47E-7928-42DB-8C16-907761F7219B}" destId="{774522F1-B7BB-4487-93F8-C86875A7C881}" srcOrd="1" destOrd="0" presId="urn:microsoft.com/office/officeart/2008/layout/NameandTitleOrganizationalChart"/>
+    <dgm:cxn modelId="{3D7D5CC5-387C-4443-B473-1D6975295F06}" type="presParOf" srcId="{5A13A47E-7928-42DB-8C16-907761F7219B}" destId="{F5000478-967C-4B27-8110-53C002DA2B33}" srcOrd="2" destOrd="0" presId="urn:microsoft.com/office/officeart/2008/layout/NameandTitleOrganizationalChart"/>
+    <dgm:cxn modelId="{2567DD52-C296-406D-B325-8302464E6ABC}" type="presParOf" srcId="{F4A8FA86-BF17-4A45-8C36-4311C64F407F}" destId="{2C996B18-BA3F-472A-9517-6719E015E491}" srcOrd="1" destOrd="0" presId="urn:microsoft.com/office/officeart/2008/layout/NameandTitleOrganizationalChart"/>
+    <dgm:cxn modelId="{DDCBE83F-D605-44FA-95A6-79AF19F5623D}" type="presParOf" srcId="{F4A8FA86-BF17-4A45-8C36-4311C64F407F}" destId="{144525C0-D497-4A7D-9BF0-F02566C5D79B}" srcOrd="2" destOrd="0" presId="urn:microsoft.com/office/officeart/2008/layout/NameandTitleOrganizationalChart"/>
+    <dgm:cxn modelId="{335ED792-7C30-4D8E-9CAA-8B71DB3DC9CC}" type="presParOf" srcId="{ACC5714A-7C6D-4D8F-8C32-854326F51EC4}" destId="{F42059F7-A683-4DD0-A127-4D161EB7377D}" srcOrd="2" destOrd="0" presId="urn:microsoft.com/office/officeart/2008/layout/NameandTitleOrganizationalChart"/>
   </dgm:cxnLst>
   <dgm:bg/>
   <dgm:whole/>
@@ -9378,7 +10208,7 @@
 </file>
 
 <file path=customXml/itemProps1.xml><?xml version="1.0" encoding="utf-8"?>
-<ds:datastoreItem xmlns:ds="http://schemas.openxmlformats.org/officeDocument/2006/customXml" ds:itemID="{EEB8DDC8-F238-4FB1-9ED3-5596A46ED537}">
+<ds:datastoreItem xmlns:ds="http://schemas.openxmlformats.org/officeDocument/2006/customXml" ds:itemID="{19FB6910-4DFB-4CC4-AADB-99ACC5ED6230}">
   <ds:schemaRefs>
     <ds:schemaRef ds:uri="http://schemas.openxmlformats.org/officeDocument/2006/bibliography"/>
   </ds:schemaRefs>

</xml_diff>